<commit_message>
Updates to UML, User, and Insallation Guides
</commit_message>
<xml_diff>
--- a/OnlineExamManagmentSystem/Documents/Installation-Manual.docx
+++ b/OnlineExamManagmentSystem/Documents/Installation-Manual.docx
@@ -353,7 +353,7 @@
               </w:rPr>
               <w:t xml:space="preserve">Installing the Program in Eclipse as a Programmer</w:t>
               <w:tab/>
-              <w:t xml:space="preserve">9</w:t>
+              <w:t xml:space="preserve">10</w:t>
             </w:r>
           </w:hyperlink>
           <w:r>
@@ -549,7 +549,7 @@
               </w:rPr>
               <w:t xml:space="preserve">Viewing the Packages</w:t>
               <w:tab/>
-              <w:t xml:space="preserve">17</w:t>
+              <w:t xml:space="preserve">18</w:t>
             </w:r>
           </w:hyperlink>
           <w:r>
@@ -1000,12 +1000,12 @@
           <wp:inline distB="0" distT="0" distL="114300" distR="114300">
             <wp:extent cx="5619750" cy="2809875"/>
             <wp:effectExtent b="0" l="0" r="0" t="0"/>
-            <wp:docPr id="1234682065" name="image39.png"/>
+            <wp:docPr id="1234682057" name="image41.png"/>
             <a:graphic>
               <a:graphicData uri="http://schemas.openxmlformats.org/drawingml/2006/picture">
                 <pic:pic>
                   <pic:nvPicPr>
-                    <pic:cNvPr id="0" name="image39.png"/>
+                    <pic:cNvPr id="0" name="image41.png"/>
                     <pic:cNvPicPr preferRelativeResize="0"/>
                   </pic:nvPicPr>
                   <pic:blipFill>
@@ -1124,12 +1124,12 @@
           <wp:inline distB="0" distT="0" distL="114300" distR="114300">
             <wp:extent cx="2962275" cy="4572000"/>
             <wp:effectExtent b="0" l="0" r="0" t="0"/>
-            <wp:docPr id="1234682066" name="image37.png"/>
+            <wp:docPr id="1234682058" name="image42.png"/>
             <a:graphic>
               <a:graphicData uri="http://schemas.openxmlformats.org/drawingml/2006/picture">
                 <pic:pic>
                   <pic:nvPicPr>
-                    <pic:cNvPr id="0" name="image37.png"/>
+                    <pic:cNvPr id="0" name="image42.png"/>
                     <pic:cNvPicPr preferRelativeResize="0"/>
                   </pic:nvPicPr>
                   <pic:blipFill>
@@ -1234,12 +1234,12 @@
           <wp:inline distB="114300" distT="114300" distL="114300" distR="114300">
             <wp:extent cx="5943600" cy="4356100"/>
             <wp:effectExtent b="0" l="0" r="0" t="0"/>
-            <wp:docPr id="1234682051" name="image18.png"/>
+            <wp:docPr id="1234682045" name="image25.png"/>
             <a:graphic>
               <a:graphicData uri="http://schemas.openxmlformats.org/drawingml/2006/picture">
                 <pic:pic>
                   <pic:nvPicPr>
-                    <pic:cNvPr id="0" name="image18.png"/>
+                    <pic:cNvPr id="0" name="image25.png"/>
                     <pic:cNvPicPr preferRelativeResize="0"/>
                   </pic:nvPicPr>
                   <pic:blipFill>
@@ -1342,16 +1342,16 @@
           <w:szCs w:val="24"/>
           <w:rtl w:val="0"/>
         </w:rPr>
-        <w:t xml:space="preserve">WebBasedEvaluations</w:t>
-      </w:r>
-      <w:r>
-        <w:rPr>
-          <w:rFonts w:ascii="Times New Roman" w:cs="Times New Roman" w:eastAsia="Times New Roman" w:hAnsi="Times New Roman"/>
-          <w:sz w:val="24"/>
-          <w:szCs w:val="24"/>
-          <w:rtl w:val="0"/>
-        </w:rPr>
-        <w:t xml:space="preserve"> for the import. Then click </w:t>
+        <w:t xml:space="preserve">OnlineExamManagementSystem </w:t>
+      </w:r>
+      <w:r>
+        <w:rPr>
+          <w:rFonts w:ascii="Times New Roman" w:cs="Times New Roman" w:eastAsia="Times New Roman" w:hAnsi="Times New Roman"/>
+          <w:sz w:val="24"/>
+          <w:szCs w:val="24"/>
+          <w:rtl w:val="0"/>
+        </w:rPr>
+        <w:t xml:space="preserve">for the import. Then click </w:t>
       </w:r>
       <w:r>
         <w:rPr>
@@ -1384,12 +1384,12 @@
           <wp:inline distB="114300" distT="114300" distL="114300" distR="114300">
             <wp:extent cx="3352420" cy="3296413"/>
             <wp:effectExtent b="0" l="0" r="0" t="0"/>
-            <wp:docPr id="1234682054" name="image45.png"/>
+            <wp:docPr id="1234682048" name="image30.png"/>
             <a:graphic>
               <a:graphicData uri="http://schemas.openxmlformats.org/drawingml/2006/picture">
                 <pic:pic>
                   <pic:nvPicPr>
-                    <pic:cNvPr id="0" name="image45.png"/>
+                    <pic:cNvPr id="0" name="image30.png"/>
                     <pic:cNvPicPr preferRelativeResize="0"/>
                   </pic:nvPicPr>
                   <pic:blipFill>
@@ -1452,12 +1452,12 @@
           <wp:inline distB="114300" distT="114300" distL="114300" distR="114300">
             <wp:extent cx="3533775" cy="3429000"/>
             <wp:effectExtent b="0" l="0" r="0" t="0"/>
-            <wp:docPr id="1234682035" name="image6.png"/>
+            <wp:docPr id="1234682029" name="image19.png"/>
             <a:graphic>
               <a:graphicData uri="http://schemas.openxmlformats.org/drawingml/2006/picture">
                 <pic:pic>
                   <pic:nvPicPr>
-                    <pic:cNvPr id="0" name="image6.png"/>
+                    <pic:cNvPr id="0" name="image19.png"/>
                     <pic:cNvPicPr preferRelativeResize="0"/>
                   </pic:nvPicPr>
                   <pic:blipFill>
@@ -1586,12 +1586,12 @@
           <wp:inline distB="114300" distT="114300" distL="114300" distR="114300">
             <wp:extent cx="4519613" cy="2810272"/>
             <wp:effectExtent b="0" l="0" r="0" t="0"/>
-            <wp:docPr id="1234682056" name="image41.png"/>
+            <wp:docPr id="1234682050" name="image35.png"/>
             <a:graphic>
               <a:graphicData uri="http://schemas.openxmlformats.org/drawingml/2006/picture">
                 <pic:pic>
                   <pic:nvPicPr>
-                    <pic:cNvPr id="0" name="image41.png"/>
+                    <pic:cNvPr id="0" name="image35.png"/>
                     <pic:cNvPicPr preferRelativeResize="0"/>
                   </pic:nvPicPr>
                   <pic:blipFill>
@@ -1672,7 +1672,7 @@
           <wp:inline distB="114300" distT="114300" distL="114300" distR="114300">
             <wp:extent cx="4805363" cy="2844351"/>
             <wp:effectExtent b="0" l="0" r="0" t="0"/>
-            <wp:docPr id="1234682058" name="image40.png"/>
+            <wp:docPr id="1234682052" name="image40.png"/>
             <a:graphic>
               <a:graphicData uri="http://schemas.openxmlformats.org/drawingml/2006/picture">
                 <pic:pic>
@@ -1746,12 +1746,12 @@
           <wp:inline distB="114300" distT="114300" distL="114300" distR="114300">
             <wp:extent cx="3319463" cy="3423467"/>
             <wp:effectExtent b="0" l="0" r="0" t="0"/>
-            <wp:docPr id="1234682064" name="image46.png"/>
+            <wp:docPr id="1234682056" name="image52.png"/>
             <a:graphic>
               <a:graphicData uri="http://schemas.openxmlformats.org/drawingml/2006/picture">
                 <pic:pic>
                   <pic:nvPicPr>
-                    <pic:cNvPr id="0" name="image46.png"/>
+                    <pic:cNvPr id="0" name="image52.png"/>
                     <pic:cNvPicPr preferRelativeResize="0"/>
                   </pic:nvPicPr>
                   <pic:blipFill>
@@ -1820,12 +1820,12 @@
           <wp:inline distB="114300" distT="114300" distL="114300" distR="114300">
             <wp:extent cx="3271838" cy="3373290"/>
             <wp:effectExtent b="0" l="0" r="0" t="0"/>
-            <wp:docPr id="1234682052" name="image33.png"/>
+            <wp:docPr id="1234682046" name="image29.png"/>
             <a:graphic>
               <a:graphicData uri="http://schemas.openxmlformats.org/drawingml/2006/picture">
                 <pic:pic>
                   <pic:nvPicPr>
-                    <pic:cNvPr id="0" name="image33.png"/>
+                    <pic:cNvPr id="0" name="image29.png"/>
                     <pic:cNvPicPr preferRelativeResize="0"/>
                   </pic:nvPicPr>
                   <pic:blipFill>
@@ -1893,12 +1893,12 @@
           <wp:inline distB="114300" distT="114300" distL="114300" distR="114300">
             <wp:extent cx="3857625" cy="4286250"/>
             <wp:effectExtent b="0" l="0" r="0" t="0"/>
-            <wp:docPr id="1234682033" name="image3.png"/>
+            <wp:docPr id="1234682027" name="image18.png"/>
             <a:graphic>
               <a:graphicData uri="http://schemas.openxmlformats.org/drawingml/2006/picture">
                 <pic:pic>
                   <pic:nvPicPr>
-                    <pic:cNvPr id="0" name="image3.png"/>
+                    <pic:cNvPr id="0" name="image18.png"/>
                     <pic:cNvPicPr preferRelativeResize="0"/>
                   </pic:nvPicPr>
                   <pic:blipFill>
@@ -1991,12 +1991,12 @@
           <wp:inline distB="114300" distT="114300" distL="114300" distR="114300">
             <wp:extent cx="4406924" cy="3005138"/>
             <wp:effectExtent b="0" l="0" r="0" t="0"/>
-            <wp:docPr id="1234682041" name="image13.png"/>
+            <wp:docPr id="1234682035" name="image24.png"/>
             <a:graphic>
               <a:graphicData uri="http://schemas.openxmlformats.org/drawingml/2006/picture">
                 <pic:pic>
                   <pic:nvPicPr>
-                    <pic:cNvPr id="0" name="image13.png"/>
+                    <pic:cNvPr id="0" name="image24.png"/>
                     <pic:cNvPicPr preferRelativeResize="0"/>
                   </pic:nvPicPr>
                   <pic:blipFill>
@@ -2139,6 +2139,18 @@
     </w:p>
     <w:p>
       <w:pPr>
+        <w:rPr>
+          <w:rFonts w:ascii="Times New Roman" w:cs="Times New Roman" w:eastAsia="Times New Roman" w:hAnsi="Times New Roman"/>
+        </w:rPr>
+      </w:pPr>
+      <w:r>
+        <w:rPr>
+          <w:rtl w:val="0"/>
+        </w:rPr>
+      </w:r>
+    </w:p>
+    <w:p>
+      <w:pPr>
         <w:pStyle w:val="Heading1"/>
         <w:rPr/>
       </w:pPr>
@@ -2392,12 +2404,12 @@
           <wp:inline distB="114300" distT="114300" distL="114300" distR="114300">
             <wp:extent cx="2718610" cy="4348163"/>
             <wp:effectExtent b="0" l="0" r="0" t="0"/>
-            <wp:docPr id="1234682061" name="image42.png"/>
+            <wp:docPr id="1234682053" name="image26.png"/>
             <a:graphic>
               <a:graphicData uri="http://schemas.openxmlformats.org/drawingml/2006/picture">
                 <pic:pic>
                   <pic:nvPicPr>
-                    <pic:cNvPr id="0" name="image42.png"/>
+                    <pic:cNvPr id="0" name="image26.png"/>
                     <pic:cNvPicPr preferRelativeResize="0"/>
                   </pic:nvPicPr>
                   <pic:blipFill>
@@ -2536,12 +2548,12 @@
           <wp:inline distB="114300" distT="114300" distL="114300" distR="114300">
             <wp:extent cx="3405188" cy="3620576"/>
             <wp:effectExtent b="0" l="0" r="0" t="0"/>
-            <wp:docPr id="1234682053" name="image22.png"/>
+            <wp:docPr id="1234682047" name="image23.png"/>
             <a:graphic>
               <a:graphicData uri="http://schemas.openxmlformats.org/drawingml/2006/picture">
                 <pic:pic>
                   <pic:nvPicPr>
-                    <pic:cNvPr id="0" name="image22.png"/>
+                    <pic:cNvPr id="0" name="image23.png"/>
                     <pic:cNvPicPr preferRelativeResize="0"/>
                   </pic:nvPicPr>
                   <pic:blipFill>
@@ -2713,12 +2725,12 @@
           <wp:inline distB="114300" distT="114300" distL="114300" distR="114300">
             <wp:extent cx="4695073" cy="2288105"/>
             <wp:effectExtent b="0" l="0" r="0" t="0"/>
-            <wp:docPr id="1234682062" name="image44.png"/>
+            <wp:docPr id="1234682054" name="image50.png"/>
             <a:graphic>
               <a:graphicData uri="http://schemas.openxmlformats.org/drawingml/2006/picture">
                 <pic:pic>
                   <pic:nvPicPr>
-                    <pic:cNvPr id="0" name="image44.png"/>
+                    <pic:cNvPr id="0" name="image50.png"/>
                     <pic:cNvPicPr preferRelativeResize="0"/>
                   </pic:nvPicPr>
                   <pic:blipFill>
@@ -2816,12 +2828,12 @@
           <wp:inline distB="114300" distT="114300" distL="114300" distR="114300">
             <wp:extent cx="5943600" cy="4673600"/>
             <wp:effectExtent b="0" l="0" r="0" t="0"/>
-            <wp:docPr id="1234682034" name="image7.png"/>
+            <wp:docPr id="1234682028" name="image22.png"/>
             <a:graphic>
               <a:graphicData uri="http://schemas.openxmlformats.org/drawingml/2006/picture">
                 <pic:pic>
                   <pic:nvPicPr>
-                    <pic:cNvPr id="0" name="image7.png"/>
+                    <pic:cNvPr id="0" name="image22.png"/>
                     <pic:cNvPicPr preferRelativeResize="0"/>
                   </pic:nvPicPr>
                   <pic:blipFill>
@@ -3182,12 +3194,12 @@
           <wp:inline distB="114300" distT="114300" distL="114300" distR="114300">
             <wp:extent cx="4633913" cy="3690792"/>
             <wp:effectExtent b="0" l="0" r="0" t="0"/>
-            <wp:docPr id="1234682057" name="image36.png"/>
+            <wp:docPr id="1234682051" name="image45.png"/>
             <a:graphic>
               <a:graphicData uri="http://schemas.openxmlformats.org/drawingml/2006/picture">
                 <pic:pic>
                   <pic:nvPicPr>
-                    <pic:cNvPr id="0" name="image36.png"/>
+                    <pic:cNvPr id="0" name="image45.png"/>
                     <pic:cNvPicPr preferRelativeResize="0"/>
                   </pic:nvPicPr>
                   <pic:blipFill>
@@ -3366,12 +3378,12 @@
           <wp:inline distB="114300" distT="114300" distL="114300" distR="114300">
             <wp:extent cx="4910138" cy="2447200"/>
             <wp:effectExtent b="0" l="0" r="0" t="0"/>
-            <wp:docPr id="1234682036" name="image12.png"/>
+            <wp:docPr id="1234682030" name="image27.png"/>
             <a:graphic>
               <a:graphicData uri="http://schemas.openxmlformats.org/drawingml/2006/picture">
                 <pic:pic>
                   <pic:nvPicPr>
-                    <pic:cNvPr id="0" name="image12.png"/>
+                    <pic:cNvPr id="0" name="image27.png"/>
                     <pic:cNvPicPr preferRelativeResize="0"/>
                   </pic:nvPicPr>
                   <pic:blipFill>
@@ -3522,12 +3534,12 @@
           <wp:inline distB="114300" distT="114300" distL="114300" distR="114300">
             <wp:extent cx="3700463" cy="2697226"/>
             <wp:effectExtent b="0" l="0" r="0" t="0"/>
-            <wp:docPr id="1234682043" name="image16.png"/>
+            <wp:docPr id="1234682037" name="image17.png"/>
             <a:graphic>
               <a:graphicData uri="http://schemas.openxmlformats.org/drawingml/2006/picture">
                 <pic:pic>
                   <pic:nvPicPr>
-                    <pic:cNvPr id="0" name="image16.png"/>
+                    <pic:cNvPr id="0" name="image17.png"/>
                     <pic:cNvPicPr preferRelativeResize="0"/>
                   </pic:nvPicPr>
                   <pic:blipFill>
@@ -3643,12 +3655,12 @@
           <wp:inline distB="114300" distT="114300" distL="114300" distR="114300">
             <wp:extent cx="3852863" cy="3920782"/>
             <wp:effectExtent b="0" l="0" r="0" t="0"/>
-            <wp:docPr id="1234682055" name="image35.png"/>
+            <wp:docPr id="1234682049" name="image31.png"/>
             <a:graphic>
               <a:graphicData uri="http://schemas.openxmlformats.org/drawingml/2006/picture">
                 <pic:pic>
                   <pic:nvPicPr>
-                    <pic:cNvPr id="0" name="image35.png"/>
+                    <pic:cNvPr id="0" name="image31.png"/>
                     <pic:cNvPicPr preferRelativeResize="0"/>
                   </pic:nvPicPr>
                   <pic:blipFill>
@@ -3757,12 +3769,12 @@
           <wp:inline distB="114300" distT="114300" distL="114300" distR="114300">
             <wp:extent cx="4433888" cy="4071502"/>
             <wp:effectExtent b="0" l="0" r="0" t="0"/>
-            <wp:docPr id="1234682050" name="image19.png"/>
+            <wp:docPr id="1234682044" name="image49.png"/>
             <a:graphic>
               <a:graphicData uri="http://schemas.openxmlformats.org/drawingml/2006/picture">
                 <pic:pic>
                   <pic:nvPicPr>
-                    <pic:cNvPr id="0" name="image19.png"/>
+                    <pic:cNvPr id="0" name="image49.png"/>
                     <pic:cNvPicPr preferRelativeResize="0"/>
                   </pic:nvPicPr>
                   <pic:blipFill>
@@ -3909,12 +3921,12 @@
           <wp:inline distB="114300" distT="114300" distL="114300" distR="114300">
             <wp:extent cx="4910138" cy="2045891"/>
             <wp:effectExtent b="0" l="0" r="0" t="0"/>
-            <wp:docPr id="1234682038" name="image9.png"/>
+            <wp:docPr id="1234682032" name="image15.png"/>
             <a:graphic>
               <a:graphicData uri="http://schemas.openxmlformats.org/drawingml/2006/picture">
                 <pic:pic>
                   <pic:nvPicPr>
-                    <pic:cNvPr id="0" name="image9.png"/>
+                    <pic:cNvPr id="0" name="image15.png"/>
                     <pic:cNvPicPr preferRelativeResize="0"/>
                   </pic:nvPicPr>
                   <pic:blipFill>
@@ -4000,12 +4012,12 @@
           <wp:inline distB="114300" distT="114300" distL="114300" distR="114300">
             <wp:extent cx="5943600" cy="2870200"/>
             <wp:effectExtent b="0" l="0" r="0" t="0"/>
-            <wp:docPr id="1234682063" name="image52.png"/>
+            <wp:docPr id="1234682055" name="image53.png"/>
             <a:graphic>
               <a:graphicData uri="http://schemas.openxmlformats.org/drawingml/2006/picture">
                 <pic:pic>
                   <pic:nvPicPr>
-                    <pic:cNvPr id="0" name="image52.png"/>
+                    <pic:cNvPr id="0" name="image53.png"/>
                     <pic:cNvPicPr preferRelativeResize="0"/>
                   </pic:nvPicPr>
                   <pic:blipFill>
@@ -4801,12 +4813,12 @@
           <wp:inline distB="114300" distT="114300" distL="114300" distR="114300">
             <wp:extent cx="4912677" cy="818779"/>
             <wp:effectExtent b="0" l="0" r="0" t="0"/>
-            <wp:docPr id="1234682067" name="image43.png"/>
+            <wp:docPr id="1234682060" name="image48.png"/>
             <a:graphic>
               <a:graphicData uri="http://schemas.openxmlformats.org/drawingml/2006/picture">
                 <pic:pic>
                   <pic:nvPicPr>
-                    <pic:cNvPr id="0" name="image43.png"/>
+                    <pic:cNvPr id="0" name="image48.png"/>
                     <pic:cNvPicPr preferRelativeResize="0"/>
                   </pic:nvPicPr>
                   <pic:blipFill>
@@ -4976,6 +4988,99 @@
         </w:rPr>
         <w:t xml:space="preserve">Logout - This option will take you back to the login page.</w:t>
       </w:r>
+    </w:p>
+    <w:p>
+      <w:pPr>
+        <w:rPr>
+          <w:rFonts w:ascii="Times New Roman" w:cs="Times New Roman" w:eastAsia="Times New Roman" w:hAnsi="Times New Roman"/>
+          <w:sz w:val="24"/>
+          <w:szCs w:val="24"/>
+        </w:rPr>
+      </w:pPr>
+      <w:r>
+        <w:rPr>
+          <w:rtl w:val="0"/>
+        </w:rPr>
+      </w:r>
+    </w:p>
+    <w:p>
+      <w:pPr>
+        <w:rPr>
+          <w:rFonts w:ascii="Times New Roman" w:cs="Times New Roman" w:eastAsia="Times New Roman" w:hAnsi="Times New Roman"/>
+          <w:sz w:val="24"/>
+          <w:szCs w:val="24"/>
+        </w:rPr>
+      </w:pPr>
+      <w:r>
+        <w:rPr>
+          <w:rtl w:val="0"/>
+        </w:rPr>
+      </w:r>
+    </w:p>
+    <w:p>
+      <w:pPr>
+        <w:rPr>
+          <w:rFonts w:ascii="Times New Roman" w:cs="Times New Roman" w:eastAsia="Times New Roman" w:hAnsi="Times New Roman"/>
+          <w:sz w:val="24"/>
+          <w:szCs w:val="24"/>
+        </w:rPr>
+      </w:pPr>
+      <w:r>
+        <w:rPr>
+          <w:rtl w:val="0"/>
+        </w:rPr>
+      </w:r>
+    </w:p>
+    <w:p>
+      <w:pPr>
+        <w:rPr>
+          <w:rFonts w:ascii="Times New Roman" w:cs="Times New Roman" w:eastAsia="Times New Roman" w:hAnsi="Times New Roman"/>
+          <w:sz w:val="24"/>
+          <w:szCs w:val="24"/>
+        </w:rPr>
+      </w:pPr>
+      <w:r>
+        <w:rPr>
+          <w:rtl w:val="0"/>
+        </w:rPr>
+      </w:r>
+    </w:p>
+    <w:p>
+      <w:pPr>
+        <w:rPr>
+          <w:rFonts w:ascii="Times New Roman" w:cs="Times New Roman" w:eastAsia="Times New Roman" w:hAnsi="Times New Roman"/>
+          <w:sz w:val="24"/>
+          <w:szCs w:val="24"/>
+        </w:rPr>
+      </w:pPr>
+      <w:r>
+        <w:rPr>
+          <w:rtl w:val="0"/>
+        </w:rPr>
+      </w:r>
+    </w:p>
+    <w:p>
+      <w:pPr>
+        <w:rPr>
+          <w:rFonts w:ascii="Times New Roman" w:cs="Times New Roman" w:eastAsia="Times New Roman" w:hAnsi="Times New Roman"/>
+          <w:sz w:val="24"/>
+          <w:szCs w:val="24"/>
+        </w:rPr>
+      </w:pPr>
+      <w:r>
+        <w:rPr>
+          <w:rtl w:val="0"/>
+        </w:rPr>
+      </w:r>
+    </w:p>
+    <w:p>
+      <w:pPr>
+        <w:rPr>
+          <w:rFonts w:ascii="Times New Roman" w:cs="Times New Roman" w:eastAsia="Times New Roman" w:hAnsi="Times New Roman"/>
+          <w:sz w:val="24"/>
+          <w:szCs w:val="24"/>
+        </w:rPr>
+      </w:pPr>
       <w:r>
         <w:rPr>
           <w:rtl w:val="0"/>
@@ -5132,10 +5237,22 @@
         </w:rPr>
         <w:t xml:space="preserve"> in order to bring up a window.</w:t>
       </w:r>
-    </w:p>
-    <w:p>
-      <w:pPr>
-        <w:jc w:val="center"/>
+      <w:r>
+        <w:rPr>
+          <w:rtl w:val="0"/>
+        </w:rPr>
+      </w:r>
+    </w:p>
+    <w:p>
+      <w:pPr>
+        <w:pBdr>
+          <w:top w:space="0" w:sz="0" w:val="nil"/>
+          <w:left w:space="0" w:sz="0" w:val="nil"/>
+          <w:bottom w:space="0" w:sz="0" w:val="nil"/>
+          <w:right w:space="0" w:sz="0" w:val="nil"/>
+          <w:between w:space="0" w:sz="0" w:val="nil"/>
+        </w:pBdr>
+        <w:ind w:left="0" w:firstLine="0"/>
         <w:rPr>
           <w:rFonts w:ascii="Times New Roman" w:cs="Times New Roman" w:eastAsia="Times New Roman" w:hAnsi="Times New Roman"/>
           <w:sz w:val="24"/>
@@ -5149,20 +5266,20 @@
           <w:szCs w:val="24"/>
         </w:rPr>
         <w:drawing>
-          <wp:inline distB="0" distT="0" distL="0" distR="0">
-            <wp:extent cx="3812376" cy="1945445"/>
+          <wp:inline distB="114300" distT="114300" distL="114300" distR="114300">
+            <wp:extent cx="3171825" cy="3240928"/>
             <wp:effectExtent b="0" l="0" r="0" t="0"/>
-            <wp:docPr id="1234682059" name="image34.png"/>
+            <wp:docPr id="1234682061" name="image51.png"/>
             <a:graphic>
               <a:graphicData uri="http://schemas.openxmlformats.org/drawingml/2006/picture">
                 <pic:pic>
                   <pic:nvPicPr>
-                    <pic:cNvPr id="0" name="image34.png"/>
+                    <pic:cNvPr id="0" name="image51.png"/>
                     <pic:cNvPicPr preferRelativeResize="0"/>
                   </pic:nvPicPr>
                   <pic:blipFill>
                     <a:blip r:embed="rId30"/>
-                    <a:srcRect b="56102" l="0" r="53311" t="0"/>
+                    <a:srcRect b="0" l="0" r="0" t="0"/>
                     <a:stretch>
                       <a:fillRect/>
                     </a:stretch>
@@ -5170,7 +5287,7 @@
                   <pic:spPr>
                     <a:xfrm>
                       <a:off x="0" y="0"/>
-                      <a:ext cx="3812376" cy="1945445"/>
+                      <a:ext cx="3171825" cy="3240928"/>
                     </a:xfrm>
                     <a:prstGeom prst="rect"/>
                     <a:ln/>
@@ -5185,321 +5302,6 @@
         <w:rPr>
           <w:rtl w:val="0"/>
         </w:rPr>
-      </w:r>
-      <w:r>
-        <mc:AlternateContent>
-          <mc:Choice Requires="wpg">
-            <w:drawing>
-              <wp:anchor allowOverlap="1" behindDoc="0" distB="0" distT="0" distL="114300" distR="114300" hidden="0" layoutInCell="1" locked="0" relativeHeight="0" simplePos="0">
-                <wp:simplePos x="0" y="0"/>
-                <wp:positionH relativeFrom="column">
-                  <wp:posOffset>2336800</wp:posOffset>
-                </wp:positionH>
-                <wp:positionV relativeFrom="paragraph">
-                  <wp:posOffset>63500</wp:posOffset>
-                </wp:positionV>
-                <wp:extent cx="334962" cy="196532"/>
-                <wp:effectExtent b="0" l="0" r="0" t="0"/>
-                <wp:wrapNone/>
-                <wp:docPr id="1234682016" name=""/>
-                <a:graphic>
-                  <a:graphicData uri="http://schemas.microsoft.com/office/word/2010/wordprocessingShape">
-                    <wps:wsp>
-                      <wps:cNvSpPr/>
-                      <wps:cNvPr id="9" name="Shape 9"/>
-                      <wps:spPr>
-                        <a:xfrm>
-                          <a:off x="5191219" y="3694434"/>
-                          <a:ext cx="309562" cy="171132"/>
-                        </a:xfrm>
-                        <a:prstGeom prst="rect">
-                          <a:avLst/>
-                        </a:prstGeom>
-                        <a:noFill/>
-                        <a:ln cap="flat" cmpd="sng" w="12700">
-                          <a:solidFill>
-                            <a:srgbClr val="FF0000"/>
-                          </a:solidFill>
-                          <a:prstDash val="solid"/>
-                          <a:miter lim="800000"/>
-                          <a:headEnd len="sm" w="sm" type="none"/>
-                          <a:tailEnd len="sm" w="sm" type="none"/>
-                        </a:ln>
-                      </wps:spPr>
-                      <wps:txbx>
-                        <w:txbxContent>
-                          <w:p>
-                            <w:pPr>
-                              <w:spacing w:after="0" w:before="0" w:line="240"/>
-                              <w:ind w:left="0" w:right="0" w:firstLine="0"/>
-                              <w:jc w:val="left"/>
-                              <w:textDirection w:val="btLr"/>
-                            </w:pPr>
-                          </w:p>
-                        </w:txbxContent>
-                      </wps:txbx>
-                      <wps:bodyPr anchorCtr="0" anchor="ctr" bIns="91425" lIns="91425" spcFirstLastPara="1" rIns="91425" wrap="square" tIns="91425">
-                        <a:noAutofit/>
-                      </wps:bodyPr>
-                    </wps:wsp>
-                  </a:graphicData>
-                </a:graphic>
-              </wp:anchor>
-            </w:drawing>
-          </mc:Choice>
-          <mc:Fallback>
-            <w:drawing>
-              <wp:anchor allowOverlap="1" behindDoc="0" distB="0" distT="0" distL="114300" distR="114300" hidden="0" layoutInCell="1" locked="0" relativeHeight="0" simplePos="0">
-                <wp:simplePos x="0" y="0"/>
-                <wp:positionH relativeFrom="column">
-                  <wp:posOffset>2336800</wp:posOffset>
-                </wp:positionH>
-                <wp:positionV relativeFrom="paragraph">
-                  <wp:posOffset>63500</wp:posOffset>
-                </wp:positionV>
-                <wp:extent cx="334962" cy="196532"/>
-                <wp:effectExtent b="0" l="0" r="0" t="0"/>
-                <wp:wrapNone/>
-                <wp:docPr id="1234682016" name="image29.png"/>
-                <a:graphic>
-                  <a:graphicData uri="http://schemas.openxmlformats.org/drawingml/2006/picture">
-                    <pic:pic>
-                      <pic:nvPicPr>
-                        <pic:cNvPr id="0" name="image29.png"/>
-                        <pic:cNvPicPr preferRelativeResize="0"/>
-                      </pic:nvPicPr>
-                      <pic:blipFill>
-                        <a:blip r:embed="rId31"/>
-                        <a:srcRect/>
-                        <a:stretch>
-                          <a:fillRect/>
-                        </a:stretch>
-                      </pic:blipFill>
-                      <pic:spPr>
-                        <a:xfrm>
-                          <a:off x="0" y="0"/>
-                          <a:ext cx="334962" cy="196532"/>
-                        </a:xfrm>
-                        <a:prstGeom prst="rect"/>
-                        <a:ln/>
-                      </pic:spPr>
-                    </pic:pic>
-                  </a:graphicData>
-                </a:graphic>
-              </wp:anchor>
-            </w:drawing>
-          </mc:Fallback>
-        </mc:AlternateContent>
-      </w:r>
-      <w:r>
-        <mc:AlternateContent>
-          <mc:Choice Requires="wpg">
-            <w:drawing>
-              <wp:anchor allowOverlap="1" behindDoc="0" distB="0" distT="0" distL="114300" distR="114300" hidden="0" layoutInCell="1" locked="0" relativeHeight="0" simplePos="0">
-                <wp:simplePos x="0" y="0"/>
-                <wp:positionH relativeFrom="column">
-                  <wp:posOffset>2349500</wp:posOffset>
-                </wp:positionH>
-                <wp:positionV relativeFrom="paragraph">
-                  <wp:posOffset>546100</wp:posOffset>
-                </wp:positionV>
-                <wp:extent cx="815975" cy="130175"/>
-                <wp:effectExtent b="0" l="0" r="0" t="0"/>
-                <wp:wrapNone/>
-                <wp:docPr id="1234682009" name=""/>
-                <a:graphic>
-                  <a:graphicData uri="http://schemas.microsoft.com/office/word/2010/wordprocessingShape">
-                    <wps:wsp>
-                      <wps:cNvSpPr/>
-                      <wps:cNvPr id="2" name="Shape 2"/>
-                      <wps:spPr>
-                        <a:xfrm>
-                          <a:off x="4950713" y="3727613"/>
-                          <a:ext cx="790575" cy="104775"/>
-                        </a:xfrm>
-                        <a:prstGeom prst="rect">
-                          <a:avLst/>
-                        </a:prstGeom>
-                        <a:noFill/>
-                        <a:ln cap="flat" cmpd="sng" w="12700">
-                          <a:solidFill>
-                            <a:srgbClr val="FF0000"/>
-                          </a:solidFill>
-                          <a:prstDash val="solid"/>
-                          <a:miter lim="800000"/>
-                          <a:headEnd len="sm" w="sm" type="none"/>
-                          <a:tailEnd len="sm" w="sm" type="none"/>
-                        </a:ln>
-                      </wps:spPr>
-                      <wps:txbx>
-                        <w:txbxContent>
-                          <w:p>
-                            <w:pPr>
-                              <w:spacing w:after="0" w:before="0" w:line="240"/>
-                              <w:ind w:left="0" w:right="0" w:firstLine="0"/>
-                              <w:jc w:val="left"/>
-                              <w:textDirection w:val="btLr"/>
-                            </w:pPr>
-                          </w:p>
-                        </w:txbxContent>
-                      </wps:txbx>
-                      <wps:bodyPr anchorCtr="0" anchor="ctr" bIns="91425" lIns="91425" spcFirstLastPara="1" rIns="91425" wrap="square" tIns="91425">
-                        <a:noAutofit/>
-                      </wps:bodyPr>
-                    </wps:wsp>
-                  </a:graphicData>
-                </a:graphic>
-              </wp:anchor>
-            </w:drawing>
-          </mc:Choice>
-          <mc:Fallback>
-            <w:drawing>
-              <wp:anchor allowOverlap="1" behindDoc="0" distB="0" distT="0" distL="114300" distR="114300" hidden="0" layoutInCell="1" locked="0" relativeHeight="0" simplePos="0">
-                <wp:simplePos x="0" y="0"/>
-                <wp:positionH relativeFrom="column">
-                  <wp:posOffset>2349500</wp:posOffset>
-                </wp:positionH>
-                <wp:positionV relativeFrom="paragraph">
-                  <wp:posOffset>546100</wp:posOffset>
-                </wp:positionV>
-                <wp:extent cx="815975" cy="130175"/>
-                <wp:effectExtent b="0" l="0" r="0" t="0"/>
-                <wp:wrapNone/>
-                <wp:docPr id="1234682009" name="image20.png"/>
-                <a:graphic>
-                  <a:graphicData uri="http://schemas.openxmlformats.org/drawingml/2006/picture">
-                    <pic:pic>
-                      <pic:nvPicPr>
-                        <pic:cNvPr id="0" name="image20.png"/>
-                        <pic:cNvPicPr preferRelativeResize="0"/>
-                      </pic:nvPicPr>
-                      <pic:blipFill>
-                        <a:blip r:embed="rId32"/>
-                        <a:srcRect/>
-                        <a:stretch>
-                          <a:fillRect/>
-                        </a:stretch>
-                      </pic:blipFill>
-                      <pic:spPr>
-                        <a:xfrm>
-                          <a:off x="0" y="0"/>
-                          <a:ext cx="815975" cy="130175"/>
-                        </a:xfrm>
-                        <a:prstGeom prst="rect"/>
-                        <a:ln/>
-                      </pic:spPr>
-                    </pic:pic>
-                  </a:graphicData>
-                </a:graphic>
-              </wp:anchor>
-            </w:drawing>
-          </mc:Fallback>
-        </mc:AlternateContent>
-      </w:r>
-      <w:r>
-        <mc:AlternateContent>
-          <mc:Choice Requires="wpg">
-            <w:drawing>
-              <wp:anchor allowOverlap="1" behindDoc="0" distB="0" distT="0" distL="114300" distR="114300" hidden="0" layoutInCell="1" locked="0" relativeHeight="0" simplePos="0">
-                <wp:simplePos x="0" y="0"/>
-                <wp:positionH relativeFrom="column">
-                  <wp:posOffset>3124200</wp:posOffset>
-                </wp:positionH>
-                <wp:positionV relativeFrom="paragraph">
-                  <wp:posOffset>1676400</wp:posOffset>
-                </wp:positionV>
-                <wp:extent cx="1468438" cy="144463"/>
-                <wp:effectExtent b="0" l="0" r="0" t="0"/>
-                <wp:wrapNone/>
-                <wp:docPr id="1234682030" name=""/>
-                <a:graphic>
-                  <a:graphicData uri="http://schemas.microsoft.com/office/word/2010/wordprocessingShape">
-                    <wps:wsp>
-                      <wps:cNvSpPr/>
-                      <wps:cNvPr id="23" name="Shape 23"/>
-                      <wps:spPr>
-                        <a:xfrm>
-                          <a:off x="4624481" y="3720469"/>
-                          <a:ext cx="1443038" cy="119063"/>
-                        </a:xfrm>
-                        <a:prstGeom prst="rect">
-                          <a:avLst/>
-                        </a:prstGeom>
-                        <a:noFill/>
-                        <a:ln cap="flat" cmpd="sng" w="12700">
-                          <a:solidFill>
-                            <a:srgbClr val="FF0000"/>
-                          </a:solidFill>
-                          <a:prstDash val="solid"/>
-                          <a:miter lim="800000"/>
-                          <a:headEnd len="sm" w="sm" type="none"/>
-                          <a:tailEnd len="sm" w="sm" type="none"/>
-                        </a:ln>
-                      </wps:spPr>
-                      <wps:txbx>
-                        <w:txbxContent>
-                          <w:p>
-                            <w:pPr>
-                              <w:spacing w:after="0" w:before="0" w:line="240"/>
-                              <w:ind w:left="0" w:right="0" w:firstLine="0"/>
-                              <w:jc w:val="left"/>
-                              <w:textDirection w:val="btLr"/>
-                            </w:pPr>
-                          </w:p>
-                        </w:txbxContent>
-                      </wps:txbx>
-                      <wps:bodyPr anchorCtr="0" anchor="ctr" bIns="91425" lIns="91425" spcFirstLastPara="1" rIns="91425" wrap="square" tIns="91425">
-                        <a:noAutofit/>
-                      </wps:bodyPr>
-                    </wps:wsp>
-                  </a:graphicData>
-                </a:graphic>
-              </wp:anchor>
-            </w:drawing>
-          </mc:Choice>
-          <mc:Fallback>
-            <w:drawing>
-              <wp:anchor allowOverlap="1" behindDoc="0" distB="0" distT="0" distL="114300" distR="114300" hidden="0" layoutInCell="1" locked="0" relativeHeight="0" simplePos="0">
-                <wp:simplePos x="0" y="0"/>
-                <wp:positionH relativeFrom="column">
-                  <wp:posOffset>3124200</wp:posOffset>
-                </wp:positionH>
-                <wp:positionV relativeFrom="paragraph">
-                  <wp:posOffset>1676400</wp:posOffset>
-                </wp:positionV>
-                <wp:extent cx="1468438" cy="144463"/>
-                <wp:effectExtent b="0" l="0" r="0" t="0"/>
-                <wp:wrapNone/>
-                <wp:docPr id="1234682030" name="image57.png"/>
-                <a:graphic>
-                  <a:graphicData uri="http://schemas.openxmlformats.org/drawingml/2006/picture">
-                    <pic:pic>
-                      <pic:nvPicPr>
-                        <pic:cNvPr id="0" name="image57.png"/>
-                        <pic:cNvPicPr preferRelativeResize="0"/>
-                      </pic:nvPicPr>
-                      <pic:blipFill>
-                        <a:blip r:embed="rId33"/>
-                        <a:srcRect/>
-                        <a:stretch>
-                          <a:fillRect/>
-                        </a:stretch>
-                      </pic:blipFill>
-                      <pic:spPr>
-                        <a:xfrm>
-                          <a:off x="0" y="0"/>
-                          <a:ext cx="1468438" cy="144463"/>
-                        </a:xfrm>
-                        <a:prstGeom prst="rect"/>
-                        <a:ln/>
-                      </pic:spPr>
-                    </pic:pic>
-                  </a:graphicData>
-                </a:graphic>
-              </wp:anchor>
-            </w:drawing>
-          </mc:Fallback>
-        </mc:AlternateContent>
       </w:r>
     </w:p>
     <w:p>
@@ -5629,24 +5431,39 @@
       </w:pPr>
       <w:r>
         <w:rPr>
-          <w:rFonts w:ascii="Times New Roman" w:cs="Times New Roman" w:eastAsia="Times New Roman" w:hAnsi="Times New Roman"/>
+          <w:rtl w:val="0"/>
+        </w:rPr>
+      </w:r>
+    </w:p>
+    <w:p>
+      <w:pPr>
+        <w:pStyle w:val="Heading2"/>
+        <w:rPr/>
+      </w:pPr>
+      <w:bookmarkStart w:colFirst="0" w:colLast="0" w:name="_heading=h.2xcytpi" w:id="14"/>
+      <w:bookmarkEnd w:id="14"/>
+      <w:r>
+        <w:br w:type="page"/>
+      </w:r>
+      <w:r>
+        <w:rPr>
           <w:sz w:val="24"/>
           <w:szCs w:val="24"/>
         </w:rPr>
         <w:drawing>
-          <wp:inline distB="0" distT="0" distL="0" distR="0">
-            <wp:extent cx="3123632" cy="3912848"/>
+          <wp:inline distB="114300" distT="114300" distL="114300" distR="114300">
+            <wp:extent cx="2134730" cy="3119438"/>
             <wp:effectExtent b="0" l="0" r="0" t="0"/>
-            <wp:docPr id="1234682060" name="image23.png"/>
+            <wp:docPr id="1234682059" name="image43.png"/>
             <a:graphic>
               <a:graphicData uri="http://schemas.openxmlformats.org/drawingml/2006/picture">
                 <pic:pic>
                   <pic:nvPicPr>
-                    <pic:cNvPr id="0" name="image23.png"/>
+                    <pic:cNvPr id="0" name="image43.png"/>
                     <pic:cNvPicPr preferRelativeResize="0"/>
                   </pic:nvPicPr>
                   <pic:blipFill>
-                    <a:blip r:embed="rId34"/>
+                    <a:blip r:embed="rId31"/>
                     <a:srcRect b="0" l="0" r="0" t="0"/>
                     <a:stretch>
                       <a:fillRect/>
@@ -5655,7 +5472,7 @@
                   <pic:spPr>
                     <a:xfrm>
                       <a:off x="0" y="0"/>
-                      <a:ext cx="3123632" cy="3912848"/>
+                      <a:ext cx="2134730" cy="3119438"/>
                     </a:xfrm>
                     <a:prstGeom prst="rect"/>
                     <a:ln/>
@@ -5671,337 +5488,6 @@
           <w:rtl w:val="0"/>
         </w:rPr>
       </w:r>
-      <w:r>
-        <mc:AlternateContent>
-          <mc:Choice Requires="wpg">
-            <w:drawing>
-              <wp:anchor allowOverlap="1" behindDoc="0" distB="0" distT="0" distL="114300" distR="114300" hidden="0" layoutInCell="1" locked="0" relativeHeight="0" simplePos="0">
-                <wp:simplePos x="0" y="0"/>
-                <wp:positionH relativeFrom="column">
-                  <wp:posOffset>1638300</wp:posOffset>
-                </wp:positionH>
-                <wp:positionV relativeFrom="paragraph">
-                  <wp:posOffset>1244600</wp:posOffset>
-                </wp:positionV>
-                <wp:extent cx="567690" cy="287020"/>
-                <wp:effectExtent b="0" l="0" r="0" t="0"/>
-                <wp:wrapNone/>
-                <wp:docPr id="1234682012" name=""/>
-                <a:graphic>
-                  <a:graphicData uri="http://schemas.microsoft.com/office/word/2010/wordprocessingShape">
-                    <wps:wsp>
-                      <wps:cNvSpPr/>
-                      <wps:cNvPr id="5" name="Shape 5"/>
-                      <wps:spPr>
-                        <a:xfrm>
-                          <a:off x="5074855" y="3649190"/>
-                          <a:ext cx="542290" cy="261620"/>
-                        </a:xfrm>
-                        <a:prstGeom prst="rect">
-                          <a:avLst/>
-                        </a:prstGeom>
-                        <a:noFill/>
-                        <a:ln cap="flat" cmpd="sng" w="12700">
-                          <a:solidFill>
-                            <a:srgbClr val="FF0000"/>
-                          </a:solidFill>
-                          <a:prstDash val="solid"/>
-                          <a:miter lim="800000"/>
-                          <a:headEnd len="sm" w="sm" type="none"/>
-                          <a:tailEnd len="sm" w="sm" type="none"/>
-                        </a:ln>
-                      </wps:spPr>
-                      <wps:txbx>
-                        <w:txbxContent>
-                          <w:p>
-                            <w:pPr>
-                              <w:spacing w:after="0" w:before="0" w:line="240"/>
-                              <w:ind w:left="0" w:right="0" w:firstLine="0"/>
-                              <w:jc w:val="left"/>
-                              <w:textDirection w:val="btLr"/>
-                            </w:pPr>
-                          </w:p>
-                        </w:txbxContent>
-                      </wps:txbx>
-                      <wps:bodyPr anchorCtr="0" anchor="ctr" bIns="91425" lIns="91425" spcFirstLastPara="1" rIns="91425" wrap="square" tIns="91425">
-                        <a:noAutofit/>
-                      </wps:bodyPr>
-                    </wps:wsp>
-                  </a:graphicData>
-                </a:graphic>
-              </wp:anchor>
-            </w:drawing>
-          </mc:Choice>
-          <mc:Fallback>
-            <w:drawing>
-              <wp:anchor allowOverlap="1" behindDoc="0" distB="0" distT="0" distL="114300" distR="114300" hidden="0" layoutInCell="1" locked="0" relativeHeight="0" simplePos="0">
-                <wp:simplePos x="0" y="0"/>
-                <wp:positionH relativeFrom="column">
-                  <wp:posOffset>1638300</wp:posOffset>
-                </wp:positionH>
-                <wp:positionV relativeFrom="paragraph">
-                  <wp:posOffset>1244600</wp:posOffset>
-                </wp:positionV>
-                <wp:extent cx="567690" cy="287020"/>
-                <wp:effectExtent b="0" l="0" r="0" t="0"/>
-                <wp:wrapNone/>
-                <wp:docPr id="1234682012" name="image25.png"/>
-                <a:graphic>
-                  <a:graphicData uri="http://schemas.openxmlformats.org/drawingml/2006/picture">
-                    <pic:pic>
-                      <pic:nvPicPr>
-                        <pic:cNvPr id="0" name="image25.png"/>
-                        <pic:cNvPicPr preferRelativeResize="0"/>
-                      </pic:nvPicPr>
-                      <pic:blipFill>
-                        <a:blip r:embed="rId35"/>
-                        <a:srcRect/>
-                        <a:stretch>
-                          <a:fillRect/>
-                        </a:stretch>
-                      </pic:blipFill>
-                      <pic:spPr>
-                        <a:xfrm>
-                          <a:off x="0" y="0"/>
-                          <a:ext cx="567690" cy="287020"/>
-                        </a:xfrm>
-                        <a:prstGeom prst="rect"/>
-                        <a:ln/>
-                      </pic:spPr>
-                    </pic:pic>
-                  </a:graphicData>
-                </a:graphic>
-              </wp:anchor>
-            </w:drawing>
-          </mc:Fallback>
-        </mc:AlternateContent>
-      </w:r>
-      <w:r>
-        <mc:AlternateContent>
-          <mc:Choice Requires="wpg">
-            <w:drawing>
-              <wp:anchor allowOverlap="1" behindDoc="0" distB="0" distT="0" distL="114300" distR="114300" hidden="0" layoutInCell="1" locked="0" relativeHeight="0" simplePos="0">
-                <wp:simplePos x="0" y="0"/>
-                <wp:positionH relativeFrom="column">
-                  <wp:posOffset>1841500</wp:posOffset>
-                </wp:positionH>
-                <wp:positionV relativeFrom="paragraph">
-                  <wp:posOffset>2374900</wp:posOffset>
-                </wp:positionV>
-                <wp:extent cx="1258887" cy="287020"/>
-                <wp:effectExtent b="0" l="0" r="0" t="0"/>
-                <wp:wrapNone/>
-                <wp:docPr id="1234682022" name=""/>
-                <a:graphic>
-                  <a:graphicData uri="http://schemas.microsoft.com/office/word/2010/wordprocessingShape">
-                    <wps:wsp>
-                      <wps:cNvSpPr/>
-                      <wps:cNvPr id="15" name="Shape 15"/>
-                      <wps:spPr>
-                        <a:xfrm>
-                          <a:off x="4729257" y="3649190"/>
-                          <a:ext cx="1233487" cy="261620"/>
-                        </a:xfrm>
-                        <a:prstGeom prst="rect">
-                          <a:avLst/>
-                        </a:prstGeom>
-                        <a:noFill/>
-                        <a:ln cap="flat" cmpd="sng" w="12700">
-                          <a:solidFill>
-                            <a:srgbClr val="FF0000"/>
-                          </a:solidFill>
-                          <a:prstDash val="solid"/>
-                          <a:miter lim="800000"/>
-                          <a:headEnd len="sm" w="sm" type="none"/>
-                          <a:tailEnd len="sm" w="sm" type="none"/>
-                        </a:ln>
-                      </wps:spPr>
-                      <wps:txbx>
-                        <w:txbxContent>
-                          <w:p>
-                            <w:pPr>
-                              <w:spacing w:after="0" w:before="0" w:line="240"/>
-                              <w:ind w:left="0" w:right="0" w:firstLine="0"/>
-                              <w:jc w:val="left"/>
-                              <w:textDirection w:val="btLr"/>
-                            </w:pPr>
-                          </w:p>
-                        </w:txbxContent>
-                      </wps:txbx>
-                      <wps:bodyPr anchorCtr="0" anchor="ctr" bIns="91425" lIns="91425" spcFirstLastPara="1" rIns="91425" wrap="square" tIns="91425">
-                        <a:noAutofit/>
-                      </wps:bodyPr>
-                    </wps:wsp>
-                  </a:graphicData>
-                </a:graphic>
-              </wp:anchor>
-            </w:drawing>
-          </mc:Choice>
-          <mc:Fallback>
-            <w:drawing>
-              <wp:anchor allowOverlap="1" behindDoc="0" distB="0" distT="0" distL="114300" distR="114300" hidden="0" layoutInCell="1" locked="0" relativeHeight="0" simplePos="0">
-                <wp:simplePos x="0" y="0"/>
-                <wp:positionH relativeFrom="column">
-                  <wp:posOffset>1841500</wp:posOffset>
-                </wp:positionH>
-                <wp:positionV relativeFrom="paragraph">
-                  <wp:posOffset>2374900</wp:posOffset>
-                </wp:positionV>
-                <wp:extent cx="1258887" cy="287020"/>
-                <wp:effectExtent b="0" l="0" r="0" t="0"/>
-                <wp:wrapNone/>
-                <wp:docPr id="1234682022" name="image48.png"/>
-                <a:graphic>
-                  <a:graphicData uri="http://schemas.openxmlformats.org/drawingml/2006/picture">
-                    <pic:pic>
-                      <pic:nvPicPr>
-                        <pic:cNvPr id="0" name="image48.png"/>
-                        <pic:cNvPicPr preferRelativeResize="0"/>
-                      </pic:nvPicPr>
-                      <pic:blipFill>
-                        <a:blip r:embed="rId36"/>
-                        <a:srcRect/>
-                        <a:stretch>
-                          <a:fillRect/>
-                        </a:stretch>
-                      </pic:blipFill>
-                      <pic:spPr>
-                        <a:xfrm>
-                          <a:off x="0" y="0"/>
-                          <a:ext cx="1258887" cy="287020"/>
-                        </a:xfrm>
-                        <a:prstGeom prst="rect"/>
-                        <a:ln/>
-                      </pic:spPr>
-                    </pic:pic>
-                  </a:graphicData>
-                </a:graphic>
-              </wp:anchor>
-            </w:drawing>
-          </mc:Fallback>
-        </mc:AlternateContent>
-      </w:r>
-      <w:r>
-        <mc:AlternateContent>
-          <mc:Choice Requires="wpg">
-            <w:drawing>
-              <wp:anchor allowOverlap="1" behindDoc="0" distB="0" distT="0" distL="114300" distR="114300" hidden="0" layoutInCell="1" locked="0" relativeHeight="0" simplePos="0">
-                <wp:simplePos x="0" y="0"/>
-                <wp:positionH relativeFrom="column">
-                  <wp:posOffset>2222500</wp:posOffset>
-                </wp:positionH>
-                <wp:positionV relativeFrom="paragraph">
-                  <wp:posOffset>3467100</wp:posOffset>
-                </wp:positionV>
-                <wp:extent cx="1139825" cy="287020"/>
-                <wp:effectExtent b="0" l="0" r="0" t="0"/>
-                <wp:wrapNone/>
-                <wp:docPr id="1234682015" name=""/>
-                <a:graphic>
-                  <a:graphicData uri="http://schemas.microsoft.com/office/word/2010/wordprocessingShape">
-                    <wps:wsp>
-                      <wps:cNvSpPr/>
-                      <wps:cNvPr id="8" name="Shape 8"/>
-                      <wps:spPr>
-                        <a:xfrm>
-                          <a:off x="4788788" y="3649190"/>
-                          <a:ext cx="1114425" cy="261620"/>
-                        </a:xfrm>
-                        <a:prstGeom prst="rect">
-                          <a:avLst/>
-                        </a:prstGeom>
-                        <a:noFill/>
-                        <a:ln cap="flat" cmpd="sng" w="12700">
-                          <a:solidFill>
-                            <a:srgbClr val="FF0000"/>
-                          </a:solidFill>
-                          <a:prstDash val="solid"/>
-                          <a:miter lim="800000"/>
-                          <a:headEnd len="sm" w="sm" type="none"/>
-                          <a:tailEnd len="sm" w="sm" type="none"/>
-                        </a:ln>
-                      </wps:spPr>
-                      <wps:txbx>
-                        <w:txbxContent>
-                          <w:p>
-                            <w:pPr>
-                              <w:spacing w:after="0" w:before="0" w:line="240"/>
-                              <w:ind w:left="0" w:right="0" w:firstLine="0"/>
-                              <w:jc w:val="left"/>
-                              <w:textDirection w:val="btLr"/>
-                            </w:pPr>
-                          </w:p>
-                        </w:txbxContent>
-                      </wps:txbx>
-                      <wps:bodyPr anchorCtr="0" anchor="ctr" bIns="91425" lIns="91425" spcFirstLastPara="1" rIns="91425" wrap="square" tIns="91425">
-                        <a:noAutofit/>
-                      </wps:bodyPr>
-                    </wps:wsp>
-                  </a:graphicData>
-                </a:graphic>
-              </wp:anchor>
-            </w:drawing>
-          </mc:Choice>
-          <mc:Fallback>
-            <w:drawing>
-              <wp:anchor allowOverlap="1" behindDoc="0" distB="0" distT="0" distL="114300" distR="114300" hidden="0" layoutInCell="1" locked="0" relativeHeight="0" simplePos="0">
-                <wp:simplePos x="0" y="0"/>
-                <wp:positionH relativeFrom="column">
-                  <wp:posOffset>2222500</wp:posOffset>
-                </wp:positionH>
-                <wp:positionV relativeFrom="paragraph">
-                  <wp:posOffset>3467100</wp:posOffset>
-                </wp:positionV>
-                <wp:extent cx="1139825" cy="287020"/>
-                <wp:effectExtent b="0" l="0" r="0" t="0"/>
-                <wp:wrapNone/>
-                <wp:docPr id="1234682015" name="image28.png"/>
-                <a:graphic>
-                  <a:graphicData uri="http://schemas.openxmlformats.org/drawingml/2006/picture">
-                    <pic:pic>
-                      <pic:nvPicPr>
-                        <pic:cNvPr id="0" name="image28.png"/>
-                        <pic:cNvPicPr preferRelativeResize="0"/>
-                      </pic:nvPicPr>
-                      <pic:blipFill>
-                        <a:blip r:embed="rId37"/>
-                        <a:srcRect/>
-                        <a:stretch>
-                          <a:fillRect/>
-                        </a:stretch>
-                      </pic:blipFill>
-                      <pic:spPr>
-                        <a:xfrm>
-                          <a:off x="0" y="0"/>
-                          <a:ext cx="1139825" cy="287020"/>
-                        </a:xfrm>
-                        <a:prstGeom prst="rect"/>
-                        <a:ln/>
-                      </pic:spPr>
-                    </pic:pic>
-                  </a:graphicData>
-                </a:graphic>
-              </wp:anchor>
-            </w:drawing>
-          </mc:Fallback>
-        </mc:AlternateContent>
-      </w:r>
-    </w:p>
-    <w:p>
-      <w:pPr>
-        <w:pStyle w:val="Heading2"/>
-        <w:rPr/>
-      </w:pPr>
-      <w:bookmarkStart w:colFirst="0" w:colLast="0" w:name="_heading=h.2xcytpi" w:id="14"/>
-      <w:bookmarkEnd w:id="14"/>
-      <w:r>
-        <w:br w:type="page"/>
-      </w:r>
-      <w:r>
-        <w:rPr>
-          <w:rtl w:val="0"/>
-        </w:rPr>
-      </w:r>
     </w:p>
     <w:p>
       <w:pPr>
@@ -6083,7 +5569,7 @@
           <wp:inline distB="0" distT="0" distL="0" distR="0">
             <wp:extent cx="5943600" cy="3225800"/>
             <wp:effectExtent b="0" l="0" r="0" t="0"/>
-            <wp:docPr id="1234682037" name="image2.png"/>
+            <wp:docPr id="1234682031" name="image2.png"/>
             <a:graphic>
               <a:graphicData uri="http://schemas.openxmlformats.org/drawingml/2006/picture">
                 <pic:pic>
@@ -6092,7 +5578,7 @@
                     <pic:cNvPicPr preferRelativeResize="0"/>
                   </pic:nvPicPr>
                   <pic:blipFill>
-                    <a:blip r:embed="rId38"/>
+                    <a:blip r:embed="rId32"/>
                     <a:srcRect b="0" l="0" r="0" t="0"/>
                     <a:stretch>
                       <a:fillRect/>
@@ -6132,12 +5618,12 @@
                 <wp:extent cx="4483100" cy="806450"/>
                 <wp:effectExtent b="0" l="0" r="0" t="0"/>
                 <wp:wrapNone/>
-                <wp:docPr id="1234682011" name=""/>
+                <wp:docPr id="1234682010" name=""/>
                 <a:graphic>
                   <a:graphicData uri="http://schemas.microsoft.com/office/word/2010/wordprocessingShape">
                     <wps:wsp>
                       <wps:cNvSpPr/>
-                      <wps:cNvPr id="4" name="Shape 4"/>
+                      <wps:cNvPr id="3" name="Shape 3"/>
                       <wps:spPr>
                         <a:xfrm>
                           <a:off x="3117150" y="3389475"/>
@@ -6191,16 +5677,16 @@
                 <wp:extent cx="4483100" cy="806450"/>
                 <wp:effectExtent b="0" l="0" r="0" t="0"/>
                 <wp:wrapNone/>
-                <wp:docPr id="1234682011" name="image24.png"/>
+                <wp:docPr id="1234682010" name="image5.png"/>
                 <a:graphic>
                   <a:graphicData uri="http://schemas.openxmlformats.org/drawingml/2006/picture">
                     <pic:pic>
                       <pic:nvPicPr>
-                        <pic:cNvPr id="0" name="image24.png"/>
+                        <pic:cNvPr id="0" name="image5.png"/>
                         <pic:cNvPicPr preferRelativeResize="0"/>
                       </pic:nvPicPr>
                       <pic:blipFill>
-                        <a:blip r:embed="rId39"/>
+                        <a:blip r:embed="rId33"/>
                         <a:srcRect/>
                         <a:stretch>
                           <a:fillRect/>
@@ -6330,16 +5816,16 @@
           <wp:inline distB="0" distT="0" distL="0" distR="0">
             <wp:extent cx="3203999" cy="3946389"/>
             <wp:effectExtent b="0" l="0" r="0" t="0"/>
-            <wp:docPr id="1234682039" name="image15.png"/>
+            <wp:docPr id="1234682033" name="image13.png"/>
             <a:graphic>
               <a:graphicData uri="http://schemas.openxmlformats.org/drawingml/2006/picture">
                 <pic:pic>
                   <pic:nvPicPr>
-                    <pic:cNvPr id="0" name="image15.png"/>
+                    <pic:cNvPr id="0" name="image13.png"/>
                     <pic:cNvPicPr preferRelativeResize="0"/>
                   </pic:nvPicPr>
                   <pic:blipFill>
-                    <a:blip r:embed="rId40"/>
+                    <a:blip r:embed="rId34"/>
                     <a:srcRect b="20471" l="0" r="64957" t="0"/>
                     <a:stretch>
                       <a:fillRect/>
@@ -6379,12 +5865,12 @@
                 <wp:extent cx="906463" cy="163513"/>
                 <wp:effectExtent b="0" l="0" r="0" t="0"/>
                 <wp:wrapNone/>
-                <wp:docPr id="1234682023" name=""/>
+                <wp:docPr id="1234682018" name=""/>
                 <a:graphic>
                   <a:graphicData uri="http://schemas.microsoft.com/office/word/2010/wordprocessingShape">
                     <wps:wsp>
                       <wps:cNvSpPr/>
-                      <wps:cNvPr id="16" name="Shape 16"/>
+                      <wps:cNvPr id="11" name="Shape 11"/>
                       <wps:spPr>
                         <a:xfrm>
                           <a:off x="4905469" y="3710944"/>
@@ -6438,16 +5924,16 @@
                 <wp:extent cx="906463" cy="163513"/>
                 <wp:effectExtent b="0" l="0" r="0" t="0"/>
                 <wp:wrapNone/>
-                <wp:docPr id="1234682023" name="image49.png"/>
+                <wp:docPr id="1234682018" name="image33.png"/>
                 <a:graphic>
                   <a:graphicData uri="http://schemas.openxmlformats.org/drawingml/2006/picture">
                     <pic:pic>
                       <pic:nvPicPr>
-                        <pic:cNvPr id="0" name="image49.png"/>
+                        <pic:cNvPr id="0" name="image33.png"/>
                         <pic:cNvPicPr preferRelativeResize="0"/>
                       </pic:nvPicPr>
                       <pic:blipFill>
-                        <a:blip r:embed="rId41"/>
+                        <a:blip r:embed="rId35"/>
                         <a:srcRect/>
                         <a:stretch>
                           <a:fillRect/>
@@ -6484,12 +5970,12 @@
                 <wp:extent cx="2025650" cy="206375"/>
                 <wp:effectExtent b="0" l="0" r="0" t="0"/>
                 <wp:wrapNone/>
-                <wp:docPr id="1234682018" name=""/>
+                <wp:docPr id="1234682014" name=""/>
                 <a:graphic>
                   <a:graphicData uri="http://schemas.microsoft.com/office/word/2010/wordprocessingShape">
                     <wps:wsp>
                       <wps:cNvSpPr/>
-                      <wps:cNvPr id="11" name="Shape 11"/>
+                      <wps:cNvPr id="7" name="Shape 7"/>
                       <wps:spPr>
                         <a:xfrm>
                           <a:off x="4345875" y="3689513"/>
@@ -6543,16 +6029,16 @@
                 <wp:extent cx="2025650" cy="206375"/>
                 <wp:effectExtent b="0" l="0" r="0" t="0"/>
                 <wp:wrapNone/>
-                <wp:docPr id="1234682018" name="image31.png"/>
+                <wp:docPr id="1234682014" name="image9.png"/>
                 <a:graphic>
                   <a:graphicData uri="http://schemas.openxmlformats.org/drawingml/2006/picture">
                     <pic:pic>
                       <pic:nvPicPr>
-                        <pic:cNvPr id="0" name="image31.png"/>
+                        <pic:cNvPr id="0" name="image9.png"/>
                         <pic:cNvPicPr preferRelativeResize="0"/>
                       </pic:nvPicPr>
                       <pic:blipFill>
-                        <a:blip r:embed="rId42"/>
+                        <a:blip r:embed="rId36"/>
                         <a:srcRect/>
                         <a:stretch>
                           <a:fillRect/>
@@ -6661,7 +6147,7 @@
           <wp:inline distB="0" distT="0" distL="0" distR="0">
             <wp:extent cx="4783500" cy="2572153"/>
             <wp:effectExtent b="0" l="0" r="0" t="0"/>
-            <wp:docPr id="1234682040" name="image1.png"/>
+            <wp:docPr id="1234682034" name="image1.png"/>
             <a:graphic>
               <a:graphicData uri="http://schemas.openxmlformats.org/drawingml/2006/picture">
                 <pic:pic>
@@ -6670,7 +6156,7 @@
                     <pic:cNvPicPr preferRelativeResize="0"/>
                   </pic:nvPicPr>
                   <pic:blipFill>
-                    <a:blip r:embed="rId43"/>
+                    <a:blip r:embed="rId37"/>
                     <a:srcRect b="0" l="0" r="0" t="0"/>
                     <a:stretch>
                       <a:fillRect/>
@@ -6710,12 +6196,12 @@
                 <wp:extent cx="449263" cy="139700"/>
                 <wp:effectExtent b="0" l="0" r="0" t="0"/>
                 <wp:wrapNone/>
-                <wp:docPr id="1234682027" name=""/>
+                <wp:docPr id="1234682022" name=""/>
                 <a:graphic>
                   <a:graphicData uri="http://schemas.microsoft.com/office/word/2010/wordprocessingShape">
                     <wps:wsp>
                       <wps:cNvSpPr/>
-                      <wps:cNvPr id="20" name="Shape 20"/>
+                      <wps:cNvPr id="15" name="Shape 15"/>
                       <wps:spPr>
                         <a:xfrm>
                           <a:off x="5134069" y="3722850"/>
@@ -6769,16 +6255,16 @@
                 <wp:extent cx="449263" cy="139700"/>
                 <wp:effectExtent b="0" l="0" r="0" t="0"/>
                 <wp:wrapNone/>
-                <wp:docPr id="1234682027" name="image54.png"/>
+                <wp:docPr id="1234682022" name="image38.png"/>
                 <a:graphic>
                   <a:graphicData uri="http://schemas.openxmlformats.org/drawingml/2006/picture">
                     <pic:pic>
                       <pic:nvPicPr>
-                        <pic:cNvPr id="0" name="image54.png"/>
+                        <pic:cNvPr id="0" name="image38.png"/>
                         <pic:cNvPicPr preferRelativeResize="0"/>
                       </pic:nvPicPr>
                       <pic:blipFill>
-                        <a:blip r:embed="rId44"/>
+                        <a:blip r:embed="rId38"/>
                         <a:srcRect/>
                         <a:stretch>
                           <a:fillRect/>
@@ -6815,12 +6301,12 @@
                 <wp:extent cx="392112" cy="168275"/>
                 <wp:effectExtent b="0" l="0" r="0" t="0"/>
                 <wp:wrapNone/>
-                <wp:docPr id="1234682021" name=""/>
+                <wp:docPr id="1234682017" name=""/>
                 <a:graphic>
                   <a:graphicData uri="http://schemas.microsoft.com/office/word/2010/wordprocessingShape">
                     <wps:wsp>
                       <wps:cNvSpPr/>
-                      <wps:cNvPr id="14" name="Shape 14"/>
+                      <wps:cNvPr id="10" name="Shape 10"/>
                       <wps:spPr>
                         <a:xfrm>
                           <a:off x="5162644" y="3708563"/>
@@ -6874,16 +6360,16 @@
                 <wp:extent cx="392112" cy="168275"/>
                 <wp:effectExtent b="0" l="0" r="0" t="0"/>
                 <wp:wrapNone/>
-                <wp:docPr id="1234682021" name="image47.png"/>
+                <wp:docPr id="1234682017" name="image32.png"/>
                 <a:graphic>
                   <a:graphicData uri="http://schemas.openxmlformats.org/drawingml/2006/picture">
                     <pic:pic>
                       <pic:nvPicPr>
-                        <pic:cNvPr id="0" name="image47.png"/>
+                        <pic:cNvPr id="0" name="image32.png"/>
                         <pic:cNvPicPr preferRelativeResize="0"/>
                       </pic:nvPicPr>
                       <pic:blipFill>
-                        <a:blip r:embed="rId45"/>
+                        <a:blip r:embed="rId39"/>
                         <a:srcRect/>
                         <a:stretch>
                           <a:fillRect/>
@@ -6920,12 +6406,12 @@
                 <wp:extent cx="487363" cy="158750"/>
                 <wp:effectExtent b="0" l="0" r="0" t="0"/>
                 <wp:wrapNone/>
-                <wp:docPr id="1234682024" name=""/>
+                <wp:docPr id="1234682019" name=""/>
                 <a:graphic>
                   <a:graphicData uri="http://schemas.microsoft.com/office/word/2010/wordprocessingShape">
                     <wps:wsp>
                       <wps:cNvSpPr/>
-                      <wps:cNvPr id="17" name="Shape 17"/>
+                      <wps:cNvPr id="12" name="Shape 12"/>
                       <wps:spPr>
                         <a:xfrm>
                           <a:off x="5115019" y="3713325"/>
@@ -6979,16 +6465,16 @@
                 <wp:extent cx="487363" cy="158750"/>
                 <wp:effectExtent b="0" l="0" r="0" t="0"/>
                 <wp:wrapNone/>
-                <wp:docPr id="1234682024" name="image50.png"/>
+                <wp:docPr id="1234682019" name="image34.png"/>
                 <a:graphic>
                   <a:graphicData uri="http://schemas.openxmlformats.org/drawingml/2006/picture">
                     <pic:pic>
                       <pic:nvPicPr>
-                        <pic:cNvPr id="0" name="image50.png"/>
+                        <pic:cNvPr id="0" name="image34.png"/>
                         <pic:cNvPicPr preferRelativeResize="0"/>
                       </pic:nvPicPr>
                       <pic:blipFill>
-                        <a:blip r:embed="rId46"/>
+                        <a:blip r:embed="rId40"/>
                         <a:srcRect/>
                         <a:stretch>
                           <a:fillRect/>
@@ -7025,12 +6511,12 @@
                 <wp:extent cx="811213" cy="163195"/>
                 <wp:effectExtent b="0" l="0" r="0" t="0"/>
                 <wp:wrapNone/>
-                <wp:docPr id="1234682014" name=""/>
+                <wp:docPr id="1234682012" name=""/>
                 <a:graphic>
                   <a:graphicData uri="http://schemas.microsoft.com/office/word/2010/wordprocessingShape">
                     <wps:wsp>
                       <wps:cNvSpPr/>
-                      <wps:cNvPr id="7" name="Shape 7"/>
+                      <wps:cNvPr id="5" name="Shape 5"/>
                       <wps:spPr>
                         <a:xfrm>
                           <a:off x="4953094" y="3711103"/>
@@ -7084,16 +6570,16 @@
                 <wp:extent cx="811213" cy="163195"/>
                 <wp:effectExtent b="0" l="0" r="0" t="0"/>
                 <wp:wrapNone/>
-                <wp:docPr id="1234682014" name="image27.png"/>
+                <wp:docPr id="1234682012" name="image7.png"/>
                 <a:graphic>
                   <a:graphicData uri="http://schemas.openxmlformats.org/drawingml/2006/picture">
                     <pic:pic>
                       <pic:nvPicPr>
-                        <pic:cNvPr id="0" name="image27.png"/>
+                        <pic:cNvPr id="0" name="image7.png"/>
                         <pic:cNvPicPr preferRelativeResize="0"/>
                       </pic:nvPicPr>
                       <pic:blipFill>
-                        <a:blip r:embed="rId47"/>
+                        <a:blip r:embed="rId41"/>
                         <a:srcRect/>
                         <a:stretch>
                           <a:fillRect/>
@@ -7322,16 +6808,16 @@
           <wp:inline distB="0" distT="0" distL="0" distR="0">
             <wp:extent cx="4209014" cy="3642865"/>
             <wp:effectExtent b="0" l="0" r="0" t="0"/>
-            <wp:docPr id="1234682042" name="image4.png"/>
+            <wp:docPr id="1234682036" name="image10.png"/>
             <a:graphic>
               <a:graphicData uri="http://schemas.openxmlformats.org/drawingml/2006/picture">
                 <pic:pic>
                   <pic:nvPicPr>
-                    <pic:cNvPr id="0" name="image4.png"/>
+                    <pic:cNvPr id="0" name="image10.png"/>
                     <pic:cNvPicPr preferRelativeResize="0"/>
                   </pic:nvPicPr>
                   <pic:blipFill>
-                    <a:blip r:embed="rId48"/>
+                    <a:blip r:embed="rId42"/>
                     <a:srcRect b="0" l="0" r="0" t="0"/>
                     <a:stretch>
                       <a:fillRect/>
@@ -7371,12 +6857,12 @@
                 <wp:extent cx="806450" cy="220345"/>
                 <wp:effectExtent b="0" l="0" r="0" t="0"/>
                 <wp:wrapNone/>
-                <wp:docPr id="1234682020" name=""/>
+                <wp:docPr id="1234682016" name=""/>
                 <a:graphic>
                   <a:graphicData uri="http://schemas.microsoft.com/office/word/2010/wordprocessingShape">
                     <wps:wsp>
                       <wps:cNvSpPr/>
-                      <wps:cNvPr id="13" name="Shape 13"/>
+                      <wps:cNvPr id="9" name="Shape 9"/>
                       <wps:spPr>
                         <a:xfrm>
                           <a:off x="4955475" y="3682528"/>
@@ -7430,16 +6916,16 @@
                 <wp:extent cx="806450" cy="220345"/>
                 <wp:effectExtent b="0" l="0" r="0" t="0"/>
                 <wp:wrapNone/>
-                <wp:docPr id="1234682020" name="image38.png"/>
+                <wp:docPr id="1234682016" name="image28.png"/>
                 <a:graphic>
                   <a:graphicData uri="http://schemas.openxmlformats.org/drawingml/2006/picture">
                     <pic:pic>
                       <pic:nvPicPr>
-                        <pic:cNvPr id="0" name="image38.png"/>
+                        <pic:cNvPr id="0" name="image28.png"/>
                         <pic:cNvPicPr preferRelativeResize="0"/>
                       </pic:nvPicPr>
                       <pic:blipFill>
-                        <a:blip r:embed="rId49"/>
+                        <a:blip r:embed="rId43"/>
                         <a:srcRect/>
                         <a:stretch>
                           <a:fillRect/>
@@ -7476,12 +6962,12 @@
                 <wp:extent cx="796925" cy="220345"/>
                 <wp:effectExtent b="0" l="0" r="0" t="0"/>
                 <wp:wrapNone/>
-                <wp:docPr id="1234682025" name=""/>
+                <wp:docPr id="1234682020" name=""/>
                 <a:graphic>
                   <a:graphicData uri="http://schemas.microsoft.com/office/word/2010/wordprocessingShape">
                     <wps:wsp>
                       <wps:cNvSpPr/>
-                      <wps:cNvPr id="18" name="Shape 18"/>
+                      <wps:cNvPr id="13" name="Shape 13"/>
                       <wps:spPr>
                         <a:xfrm>
                           <a:off x="4960238" y="3682528"/>
@@ -7535,16 +7021,16 @@
                 <wp:extent cx="796925" cy="220345"/>
                 <wp:effectExtent b="0" l="0" r="0" t="0"/>
                 <wp:wrapNone/>
-                <wp:docPr id="1234682025" name="image51.png"/>
+                <wp:docPr id="1234682020" name="image36.png"/>
                 <a:graphic>
                   <a:graphicData uri="http://schemas.openxmlformats.org/drawingml/2006/picture">
                     <pic:pic>
                       <pic:nvPicPr>
-                        <pic:cNvPr id="0" name="image51.png"/>
+                        <pic:cNvPr id="0" name="image36.png"/>
                         <pic:cNvPicPr preferRelativeResize="0"/>
                       </pic:nvPicPr>
                       <pic:blipFill>
-                        <a:blip r:embed="rId50"/>
+                        <a:blip r:embed="rId44"/>
                         <a:srcRect/>
                         <a:stretch>
                           <a:fillRect/>
@@ -7684,16 +7170,16 @@
           <wp:inline distB="0" distT="0" distL="0" distR="0">
             <wp:extent cx="4292926" cy="2770679"/>
             <wp:effectExtent b="0" l="0" r="0" t="0"/>
-            <wp:docPr id="1234682044" name="image11.png"/>
+            <wp:docPr id="1234682038" name="image16.png"/>
             <a:graphic>
               <a:graphicData uri="http://schemas.openxmlformats.org/drawingml/2006/picture">
                 <pic:pic>
                   <pic:nvPicPr>
-                    <pic:cNvPr id="0" name="image11.png"/>
+                    <pic:cNvPr id="0" name="image16.png"/>
                     <pic:cNvPicPr preferRelativeResize="0"/>
                   </pic:nvPicPr>
                   <pic:blipFill>
-                    <a:blip r:embed="rId51"/>
+                    <a:blip r:embed="rId45"/>
                     <a:srcRect b="0" l="0" r="0" t="0"/>
                     <a:stretch>
                       <a:fillRect/>
@@ -7733,12 +7219,12 @@
                 <wp:extent cx="567690" cy="168275"/>
                 <wp:effectExtent b="0" l="0" r="0" t="0"/>
                 <wp:wrapNone/>
-                <wp:docPr id="1234682029" name=""/>
+                <wp:docPr id="1234682024" name=""/>
                 <a:graphic>
                   <a:graphicData uri="http://schemas.microsoft.com/office/word/2010/wordprocessingShape">
                     <wps:wsp>
                       <wps:cNvSpPr/>
-                      <wps:cNvPr id="22" name="Shape 22"/>
+                      <wps:cNvPr id="17" name="Shape 17"/>
                       <wps:spPr>
                         <a:xfrm>
                           <a:off x="5074855" y="3708563"/>
@@ -7792,16 +7278,16 @@
                 <wp:extent cx="567690" cy="168275"/>
                 <wp:effectExtent b="0" l="0" r="0" t="0"/>
                 <wp:wrapNone/>
-                <wp:docPr id="1234682029" name="image56.png"/>
+                <wp:docPr id="1234682024" name="image44.png"/>
                 <a:graphic>
                   <a:graphicData uri="http://schemas.openxmlformats.org/drawingml/2006/picture">
                     <pic:pic>
                       <pic:nvPicPr>
-                        <pic:cNvPr id="0" name="image56.png"/>
+                        <pic:cNvPr id="0" name="image44.png"/>
                         <pic:cNvPicPr preferRelativeResize="0"/>
                       </pic:nvPicPr>
                       <pic:blipFill>
-                        <a:blip r:embed="rId52"/>
+                        <a:blip r:embed="rId46"/>
                         <a:srcRect/>
                         <a:stretch>
                           <a:fillRect/>
@@ -7838,12 +7324,12 @@
                 <wp:extent cx="596265" cy="182562"/>
                 <wp:effectExtent b="0" l="0" r="0" t="0"/>
                 <wp:wrapNone/>
-                <wp:docPr id="1234682028" name=""/>
+                <wp:docPr id="1234682023" name=""/>
                 <a:graphic>
                   <a:graphicData uri="http://schemas.microsoft.com/office/word/2010/wordprocessingShape">
                     <wps:wsp>
                       <wps:cNvSpPr/>
-                      <wps:cNvPr id="21" name="Shape 21"/>
+                      <wps:cNvPr id="16" name="Shape 16"/>
                       <wps:spPr>
                         <a:xfrm>
                           <a:off x="5060568" y="3701419"/>
@@ -7897,16 +7383,16 @@
                 <wp:extent cx="596265" cy="182562"/>
                 <wp:effectExtent b="0" l="0" r="0" t="0"/>
                 <wp:wrapNone/>
-                <wp:docPr id="1234682028" name="image55.png"/>
+                <wp:docPr id="1234682023" name="image39.png"/>
                 <a:graphic>
                   <a:graphicData uri="http://schemas.openxmlformats.org/drawingml/2006/picture">
                     <pic:pic>
                       <pic:nvPicPr>
-                        <pic:cNvPr id="0" name="image55.png"/>
+                        <pic:cNvPr id="0" name="image39.png"/>
                         <pic:cNvPicPr preferRelativeResize="0"/>
                       </pic:nvPicPr>
                       <pic:blipFill>
-                        <a:blip r:embed="rId53"/>
+                        <a:blip r:embed="rId47"/>
                         <a:srcRect/>
                         <a:stretch>
                           <a:fillRect/>
@@ -8156,16 +7642,16 @@
           <wp:inline distB="0" distT="0" distL="0" distR="0">
             <wp:extent cx="4585367" cy="2875653"/>
             <wp:effectExtent b="0" l="0" r="0" t="0"/>
-            <wp:docPr id="1234682045" name="image5.png"/>
+            <wp:docPr id="1234682039" name="image4.png"/>
             <a:graphic>
               <a:graphicData uri="http://schemas.openxmlformats.org/drawingml/2006/picture">
                 <pic:pic>
                   <pic:nvPicPr>
-                    <pic:cNvPr id="0" name="image5.png"/>
+                    <pic:cNvPr id="0" name="image4.png"/>
                     <pic:cNvPicPr preferRelativeResize="0"/>
                   </pic:nvPicPr>
                   <pic:blipFill>
-                    <a:blip r:embed="rId54"/>
+                    <a:blip r:embed="rId48"/>
                     <a:srcRect b="0" l="0" r="0" t="0"/>
                     <a:stretch>
                       <a:fillRect/>
@@ -8205,12 +7691,12 @@
                 <wp:extent cx="1725613" cy="258763"/>
                 <wp:effectExtent b="0" l="0" r="0" t="0"/>
                 <wp:wrapNone/>
-                <wp:docPr id="1234682017" name=""/>
+                <wp:docPr id="1234682013" name=""/>
                 <a:graphic>
                   <a:graphicData uri="http://schemas.microsoft.com/office/word/2010/wordprocessingShape">
                     <wps:wsp>
                       <wps:cNvSpPr/>
-                      <wps:cNvPr id="10" name="Shape 10"/>
+                      <wps:cNvPr id="6" name="Shape 6"/>
                       <wps:spPr>
                         <a:xfrm>
                           <a:off x="4495894" y="3663319"/>
@@ -8264,16 +7750,16 @@
                 <wp:extent cx="1725613" cy="258763"/>
                 <wp:effectExtent b="0" l="0" r="0" t="0"/>
                 <wp:wrapNone/>
-                <wp:docPr id="1234682017" name="image30.png"/>
+                <wp:docPr id="1234682013" name="image8.png"/>
                 <a:graphic>
                   <a:graphicData uri="http://schemas.openxmlformats.org/drawingml/2006/picture">
                     <pic:pic>
                       <pic:nvPicPr>
-                        <pic:cNvPr id="0" name="image30.png"/>
+                        <pic:cNvPr id="0" name="image8.png"/>
                         <pic:cNvPicPr preferRelativeResize="0"/>
                       </pic:nvPicPr>
                       <pic:blipFill>
-                        <a:blip r:embed="rId55"/>
+                        <a:blip r:embed="rId49"/>
                         <a:srcRect/>
                         <a:stretch>
                           <a:fillRect/>
@@ -8310,12 +7796,12 @@
                 <wp:extent cx="711200" cy="287020"/>
                 <wp:effectExtent b="0" l="0" r="0" t="0"/>
                 <wp:wrapNone/>
-                <wp:docPr id="1234682010" name=""/>
+                <wp:docPr id="1234682009" name=""/>
                 <a:graphic>
                   <a:graphicData uri="http://schemas.microsoft.com/office/word/2010/wordprocessingShape">
                     <wps:wsp>
                       <wps:cNvSpPr/>
-                      <wps:cNvPr id="3" name="Shape 3"/>
+                      <wps:cNvPr id="2" name="Shape 2"/>
                       <wps:spPr>
                         <a:xfrm>
                           <a:off x="5003100" y="3649190"/>
@@ -8369,16 +7855,16 @@
                 <wp:extent cx="711200" cy="287020"/>
                 <wp:effectExtent b="0" l="0" r="0" t="0"/>
                 <wp:wrapNone/>
-                <wp:docPr id="1234682010" name="image21.png"/>
+                <wp:docPr id="1234682009" name="image3.png"/>
                 <a:graphic>
                   <a:graphicData uri="http://schemas.openxmlformats.org/drawingml/2006/picture">
                     <pic:pic>
                       <pic:nvPicPr>
-                        <pic:cNvPr id="0" name="image21.png"/>
+                        <pic:cNvPr id="0" name="image3.png"/>
                         <pic:cNvPicPr preferRelativeResize="0"/>
                       </pic:nvPicPr>
                       <pic:blipFill>
-                        <a:blip r:embed="rId56"/>
+                        <a:blip r:embed="rId50"/>
                         <a:srcRect/>
                         <a:stretch>
                           <a:fillRect/>
@@ -8580,16 +8066,16 @@
           <wp:inline distB="0" distT="0" distL="0" distR="0">
             <wp:extent cx="5814772" cy="1251447"/>
             <wp:effectExtent b="0" l="0" r="0" t="0"/>
-            <wp:docPr id="1234682046" name="image8.png"/>
+            <wp:docPr id="1234682040" name="image20.png"/>
             <a:graphic>
               <a:graphicData uri="http://schemas.openxmlformats.org/drawingml/2006/picture">
                 <pic:pic>
                   <pic:nvPicPr>
-                    <pic:cNvPr id="0" name="image8.png"/>
+                    <pic:cNvPr id="0" name="image20.png"/>
                     <pic:cNvPicPr preferRelativeResize="0"/>
                   </pic:nvPicPr>
                   <pic:blipFill>
-                    <a:blip r:embed="rId57"/>
+                    <a:blip r:embed="rId51"/>
                     <a:srcRect b="0" l="24744" r="0" t="70157"/>
                     <a:stretch>
                       <a:fillRect/>
@@ -8771,16 +8257,16 @@
           <wp:inline distB="0" distT="0" distL="0" distR="0">
             <wp:extent cx="4384698" cy="4850091"/>
             <wp:effectExtent b="0" l="0" r="0" t="0"/>
-            <wp:docPr id="1234682047" name="image14.png"/>
+            <wp:docPr id="1234682041" name="image12.png"/>
             <a:graphic>
               <a:graphicData uri="http://schemas.openxmlformats.org/drawingml/2006/picture">
                 <pic:pic>
                   <pic:nvPicPr>
-                    <pic:cNvPr id="0" name="image14.png"/>
+                    <pic:cNvPr id="0" name="image12.png"/>
                     <pic:cNvPicPr preferRelativeResize="0"/>
                   </pic:nvPicPr>
                   <pic:blipFill>
-                    <a:blip r:embed="rId58"/>
+                    <a:blip r:embed="rId52"/>
                     <a:srcRect b="0" l="0" r="51282" t="708"/>
                     <a:stretch>
                       <a:fillRect/>
@@ -8820,12 +8306,12 @@
                 <wp:extent cx="944563" cy="406400"/>
                 <wp:effectExtent b="0" l="0" r="0" t="0"/>
                 <wp:wrapNone/>
-                <wp:docPr id="1234682031" name=""/>
+                <wp:docPr id="1234682025" name=""/>
                 <a:graphic>
                   <a:graphicData uri="http://schemas.microsoft.com/office/word/2010/wordprocessingShape">
                     <wps:wsp>
                       <wps:cNvSpPr/>
-                      <wps:cNvPr id="24" name="Shape 24"/>
+                      <wps:cNvPr id="18" name="Shape 18"/>
                       <wps:spPr>
                         <a:xfrm>
                           <a:off x="4886419" y="3589500"/>
@@ -8879,16 +8365,16 @@
                 <wp:extent cx="944563" cy="406400"/>
                 <wp:effectExtent b="0" l="0" r="0" t="0"/>
                 <wp:wrapNone/>
-                <wp:docPr id="1234682031" name="image58.png"/>
+                <wp:docPr id="1234682025" name="image46.png"/>
                 <a:graphic>
                   <a:graphicData uri="http://schemas.openxmlformats.org/drawingml/2006/picture">
                     <pic:pic>
                       <pic:nvPicPr>
-                        <pic:cNvPr id="0" name="image58.png"/>
+                        <pic:cNvPr id="0" name="image46.png"/>
                         <pic:cNvPicPr preferRelativeResize="0"/>
                       </pic:nvPicPr>
                       <pic:blipFill>
-                        <a:blip r:embed="rId59"/>
+                        <a:blip r:embed="rId53"/>
                         <a:srcRect/>
                         <a:stretch>
                           <a:fillRect/>
@@ -8925,12 +8411,12 @@
                 <wp:extent cx="1949450" cy="153988"/>
                 <wp:effectExtent b="0" l="0" r="0" t="0"/>
                 <wp:wrapNone/>
-                <wp:docPr id="1234682026" name=""/>
+                <wp:docPr id="1234682021" name=""/>
                 <a:graphic>
                   <a:graphicData uri="http://schemas.microsoft.com/office/word/2010/wordprocessingShape">
                     <wps:wsp>
                       <wps:cNvSpPr/>
-                      <wps:cNvPr id="19" name="Shape 19"/>
+                      <wps:cNvPr id="14" name="Shape 14"/>
                       <wps:spPr>
                         <a:xfrm>
                           <a:off x="4383975" y="3715706"/>
@@ -8984,16 +8470,16 @@
                 <wp:extent cx="1949450" cy="153988"/>
                 <wp:effectExtent b="0" l="0" r="0" t="0"/>
                 <wp:wrapNone/>
-                <wp:docPr id="1234682026" name="image53.png"/>
+                <wp:docPr id="1234682021" name="image37.png"/>
                 <a:graphic>
                   <a:graphicData uri="http://schemas.openxmlformats.org/drawingml/2006/picture">
                     <pic:pic>
                       <pic:nvPicPr>
-                        <pic:cNvPr id="0" name="image53.png"/>
+                        <pic:cNvPr id="0" name="image37.png"/>
                         <pic:cNvPicPr preferRelativeResize="0"/>
                       </pic:nvPicPr>
                       <pic:blipFill>
-                        <a:blip r:embed="rId60"/>
+                        <a:blip r:embed="rId54"/>
                         <a:srcRect/>
                         <a:stretch>
                           <a:fillRect/>
@@ -9030,12 +8516,12 @@
                 <wp:extent cx="1358900" cy="111125"/>
                 <wp:effectExtent b="0" l="0" r="0" t="0"/>
                 <wp:wrapNone/>
-                <wp:docPr id="1234682032" name=""/>
+                <wp:docPr id="1234682026" name=""/>
                 <a:graphic>
                   <a:graphicData uri="http://schemas.microsoft.com/office/word/2010/wordprocessingShape">
                     <wps:wsp>
                       <wps:cNvSpPr/>
-                      <wps:cNvPr id="25" name="Shape 25"/>
+                      <wps:cNvPr id="19" name="Shape 19"/>
                       <wps:spPr>
                         <a:xfrm>
                           <a:off x="4679250" y="3737138"/>
@@ -9089,16 +8575,16 @@
                 <wp:extent cx="1358900" cy="111125"/>
                 <wp:effectExtent b="0" l="0" r="0" t="0"/>
                 <wp:wrapNone/>
-                <wp:docPr id="1234682032" name="image59.png"/>
+                <wp:docPr id="1234682026" name="image47.png"/>
                 <a:graphic>
                   <a:graphicData uri="http://schemas.openxmlformats.org/drawingml/2006/picture">
                     <pic:pic>
                       <pic:nvPicPr>
-                        <pic:cNvPr id="0" name="image59.png"/>
+                        <pic:cNvPr id="0" name="image47.png"/>
                         <pic:cNvPicPr preferRelativeResize="0"/>
                       </pic:nvPicPr>
                       <pic:blipFill>
-                        <a:blip r:embed="rId61"/>
+                        <a:blip r:embed="rId55"/>
                         <a:srcRect/>
                         <a:stretch>
                           <a:fillRect/>
@@ -9456,16 +8942,16 @@
           <wp:inline distB="0" distT="0" distL="0" distR="0">
             <wp:extent cx="3043477" cy="3645832"/>
             <wp:effectExtent b="0" l="0" r="0" t="0"/>
-            <wp:docPr id="1234682048" name="image17.png"/>
+            <wp:docPr id="1234682042" name="image21.png"/>
             <a:graphic>
               <a:graphicData uri="http://schemas.openxmlformats.org/drawingml/2006/picture">
                 <pic:pic>
                   <pic:nvPicPr>
-                    <pic:cNvPr id="0" name="image17.png"/>
+                    <pic:cNvPr id="0" name="image21.png"/>
                     <pic:cNvPicPr preferRelativeResize="0"/>
                   </pic:nvPicPr>
                   <pic:blipFill>
-                    <a:blip r:embed="rId62"/>
+                    <a:blip r:embed="rId56"/>
                     <a:srcRect b="45669" l="0" r="75385" t="0"/>
                     <a:stretch>
                       <a:fillRect/>
@@ -9505,12 +8991,12 @@
                 <wp:extent cx="1320800" cy="635000"/>
                 <wp:effectExtent b="0" l="0" r="0" t="0"/>
                 <wp:wrapNone/>
-                <wp:docPr id="1234682019" name=""/>
+                <wp:docPr id="1234682015" name=""/>
                 <a:graphic>
                   <a:graphicData uri="http://schemas.microsoft.com/office/word/2010/wordprocessingShape">
                     <wps:wsp>
                       <wps:cNvSpPr/>
-                      <wps:cNvPr id="12" name="Shape 12"/>
+                      <wps:cNvPr id="8" name="Shape 8"/>
                       <wps:spPr>
                         <a:xfrm>
                           <a:off x="4698300" y="3475200"/>
@@ -9564,16 +9050,16 @@
                 <wp:extent cx="1320800" cy="635000"/>
                 <wp:effectExtent b="0" l="0" r="0" t="0"/>
                 <wp:wrapNone/>
-                <wp:docPr id="1234682019" name="image32.png"/>
+                <wp:docPr id="1234682015" name="image11.png"/>
                 <a:graphic>
                   <a:graphicData uri="http://schemas.openxmlformats.org/drawingml/2006/picture">
                     <pic:pic>
                       <pic:nvPicPr>
-                        <pic:cNvPr id="0" name="image32.png"/>
+                        <pic:cNvPr id="0" name="image11.png"/>
                         <pic:cNvPicPr preferRelativeResize="0"/>
                       </pic:nvPicPr>
                       <pic:blipFill>
-                        <a:blip r:embed="rId63"/>
+                        <a:blip r:embed="rId57"/>
                         <a:srcRect/>
                         <a:stretch>
                           <a:fillRect/>
@@ -9670,16 +9156,16 @@
           <wp:inline distB="0" distT="0" distL="0" distR="0">
             <wp:extent cx="4993161" cy="5289230"/>
             <wp:effectExtent b="0" l="0" r="0" t="0"/>
-            <wp:docPr descr="Text&#10;&#10;Description automatically generated" id="1234682049" name="image10.png"/>
+            <wp:docPr descr="Text&#10;&#10;Description automatically generated" id="1234682043" name="image14.png"/>
             <a:graphic>
               <a:graphicData uri="http://schemas.openxmlformats.org/drawingml/2006/picture">
                 <pic:pic>
                   <pic:nvPicPr>
-                    <pic:cNvPr descr="Text&#10;&#10;Description automatically generated" id="0" name="image10.png"/>
+                    <pic:cNvPr descr="Text&#10;&#10;Description automatically generated" id="0" name="image14.png"/>
                     <pic:cNvPicPr preferRelativeResize="0"/>
                   </pic:nvPicPr>
                   <pic:blipFill>
-                    <a:blip r:embed="rId64"/>
+                    <a:blip r:embed="rId58"/>
                     <a:srcRect b="0" l="0" r="0" t="0"/>
                     <a:stretch>
                       <a:fillRect/>
@@ -9719,12 +9205,12 @@
                 <wp:extent cx="1806575" cy="258762"/>
                 <wp:effectExtent b="0" l="0" r="0" t="0"/>
                 <wp:wrapNone/>
-                <wp:docPr id="1234682013" name=""/>
+                <wp:docPr id="1234682011" name=""/>
                 <a:graphic>
                   <a:graphicData uri="http://schemas.microsoft.com/office/word/2010/wordprocessingShape">
                     <wps:wsp>
                       <wps:cNvSpPr/>
-                      <wps:cNvPr id="6" name="Shape 6"/>
+                      <wps:cNvPr id="4" name="Shape 4"/>
                       <wps:spPr>
                         <a:xfrm>
                           <a:off x="4455413" y="3663319"/>
@@ -9778,16 +9264,16 @@
                 <wp:extent cx="1806575" cy="258762"/>
                 <wp:effectExtent b="0" l="0" r="0" t="0"/>
                 <wp:wrapNone/>
-                <wp:docPr id="1234682013" name="image26.png"/>
+                <wp:docPr id="1234682011" name="image6.png"/>
                 <a:graphic>
                   <a:graphicData uri="http://schemas.openxmlformats.org/drawingml/2006/picture">
                     <pic:pic>
                       <pic:nvPicPr>
-                        <pic:cNvPr id="0" name="image26.png"/>
+                        <pic:cNvPr id="0" name="image6.png"/>
                         <pic:cNvPicPr preferRelativeResize="0"/>
                       </pic:nvPicPr>
                       <pic:blipFill>
-                        <a:blip r:embed="rId65"/>
+                        <a:blip r:embed="rId59"/>
                         <a:srcRect/>
                         <a:stretch>
                           <a:fillRect/>
@@ -9994,7 +9480,7 @@
           <w:szCs w:val="24"/>
         </w:rPr>
       </w:pPr>
-      <w:hyperlink r:id="rId66">
+      <w:hyperlink r:id="rId60">
         <w:r>
           <w:rPr>
             <w:rFonts w:ascii="Times New Roman" w:cs="Times New Roman" w:eastAsia="Times New Roman" w:hAnsi="Times New Roman"/>
@@ -10032,7 +9518,7 @@
           <w:szCs w:val="24"/>
         </w:rPr>
       </w:pPr>
-      <w:hyperlink r:id="rId67">
+      <w:hyperlink r:id="rId61">
         <w:r>
           <w:rPr>
             <w:rFonts w:ascii="Times New Roman" w:cs="Times New Roman" w:eastAsia="Times New Roman" w:hAnsi="Times New Roman"/>
@@ -10111,7 +9597,7 @@
         </w:rPr>
         <w:t xml:space="preserve">The database will only contain a single super-superuser. The user has the email </w:t>
       </w:r>
-      <w:hyperlink r:id="rId68">
+      <w:hyperlink r:id="rId62">
         <w:r>
           <w:rPr>
             <w:rFonts w:ascii="Times New Roman" w:cs="Times New Roman" w:eastAsia="Times New Roman" w:hAnsi="Times New Roman"/>

</xml_diff>

<commit_message>
Updating the Installation Manual and User Manual
</commit_message>
<xml_diff>
--- a/OnlineExamManagmentSystem/Documents/Installation-Manual.docx
+++ b/OnlineExamManagmentSystem/Documents/Installation-Manual.docx
@@ -119,7 +119,7 @@
           <w:pPr>
             <w:widowControl w:val="0"/>
             <w:tabs>
-              <w:tab w:val="right" w:leader="none" w:pos="12000"/>
+              <w:tab w:val="right" w:leader="dot" w:pos="12000"/>
             </w:tabs>
             <w:spacing w:after="0" w:before="60" w:line="240" w:lineRule="auto"/>
             <w:rPr>
@@ -144,14 +144,14 @@
           <w:hyperlink w:anchor="_heading=h.30j0zll">
             <w:r>
               <w:rPr>
-                <w:rFonts w:ascii="Times New Roman" w:cs="Times New Roman" w:eastAsia="Times New Roman" w:hAnsi="Times New Roman"/>
+                <w:rFonts w:ascii="Calibri" w:cs="Calibri" w:eastAsia="Calibri" w:hAnsi="Calibri"/>
                 <w:b w:val="1"/>
                 <w:i w:val="0"/>
                 <w:smallCaps w:val="0"/>
                 <w:strike w:val="0"/>
                 <w:color w:val="000000"/>
-                <w:sz w:val="24"/>
-                <w:szCs w:val="24"/>
+                <w:sz w:val="22"/>
+                <w:szCs w:val="22"/>
                 <w:u w:val="none"/>
                 <w:shd w:fill="auto" w:val="clear"/>
                 <w:vertAlign w:val="baseline"/>
@@ -172,7 +172,7 @@
           <w:pPr>
             <w:widowControl w:val="0"/>
             <w:tabs>
-              <w:tab w:val="right" w:leader="none" w:pos="12000"/>
+              <w:tab w:val="right" w:leader="dot" w:pos="12000"/>
             </w:tabs>
             <w:spacing w:after="0" w:before="60" w:line="240" w:lineRule="auto"/>
             <w:rPr>
@@ -192,14 +192,14 @@
           <w:hyperlink w:anchor="_heading=h.3znysh7">
             <w:r>
               <w:rPr>
-                <w:rFonts w:ascii="Times New Roman" w:cs="Times New Roman" w:eastAsia="Times New Roman" w:hAnsi="Times New Roman"/>
+                <w:rFonts w:ascii="Calibri" w:cs="Calibri" w:eastAsia="Calibri" w:hAnsi="Calibri"/>
                 <w:b w:val="1"/>
                 <w:i w:val="0"/>
                 <w:smallCaps w:val="0"/>
                 <w:strike w:val="0"/>
                 <w:color w:val="000000"/>
-                <w:sz w:val="24"/>
-                <w:szCs w:val="24"/>
+                <w:sz w:val="22"/>
+                <w:szCs w:val="22"/>
                 <w:u w:val="none"/>
                 <w:shd w:fill="auto" w:val="clear"/>
                 <w:vertAlign w:val="baseline"/>
@@ -220,7 +220,7 @@
           <w:pPr>
             <w:widowControl w:val="0"/>
             <w:tabs>
-              <w:tab w:val="right" w:leader="none" w:pos="12000"/>
+              <w:tab w:val="right" w:leader="dot" w:pos="12000"/>
             </w:tabs>
             <w:spacing w:after="0" w:before="60" w:line="240" w:lineRule="auto"/>
             <w:ind w:left="360" w:firstLine="0"/>
@@ -241,14 +241,14 @@
           <w:hyperlink w:anchor="_heading=h.2et92p0">
             <w:r>
               <w:rPr>
-                <w:rFonts w:ascii="Times New Roman" w:cs="Times New Roman" w:eastAsia="Times New Roman" w:hAnsi="Times New Roman"/>
+                <w:rFonts w:ascii="Calibri" w:cs="Calibri" w:eastAsia="Calibri" w:hAnsi="Calibri"/>
                 <w:b w:val="0"/>
                 <w:i w:val="0"/>
                 <w:smallCaps w:val="0"/>
                 <w:strike w:val="0"/>
                 <w:color w:val="000000"/>
-                <w:sz w:val="24"/>
-                <w:szCs w:val="24"/>
+                <w:sz w:val="22"/>
+                <w:szCs w:val="22"/>
                 <w:u w:val="none"/>
                 <w:shd w:fill="auto" w:val="clear"/>
                 <w:vertAlign w:val="baseline"/>
@@ -269,7 +269,7 @@
           <w:pPr>
             <w:widowControl w:val="0"/>
             <w:tabs>
-              <w:tab w:val="right" w:leader="none" w:pos="12000"/>
+              <w:tab w:val="right" w:leader="dot" w:pos="12000"/>
             </w:tabs>
             <w:spacing w:after="0" w:before="60" w:line="240" w:lineRule="auto"/>
             <w:ind w:left="360" w:firstLine="0"/>
@@ -290,7 +290,7 @@
           <w:hyperlink w:anchor="_heading=h.ck6gvrycfvyy">
             <w:r>
               <w:rPr>
-                <w:rFonts w:ascii="Arial" w:cs="Arial" w:eastAsia="Arial" w:hAnsi="Arial"/>
+                <w:rFonts w:ascii="Calibri" w:cs="Calibri" w:eastAsia="Calibri" w:hAnsi="Calibri"/>
                 <w:b w:val="0"/>
                 <w:i w:val="0"/>
                 <w:smallCaps w:val="0"/>
@@ -318,7 +318,7 @@
           <w:pPr>
             <w:widowControl w:val="0"/>
             <w:tabs>
-              <w:tab w:val="right" w:leader="none" w:pos="12000"/>
+              <w:tab w:val="right" w:leader="dot" w:pos="12000"/>
             </w:tabs>
             <w:spacing w:after="0" w:before="60" w:line="240" w:lineRule="auto"/>
             <w:ind w:left="360" w:firstLine="0"/>
@@ -339,14 +339,14 @@
           <w:hyperlink w:anchor="_heading=h.tyjcwt">
             <w:r>
               <w:rPr>
-                <w:rFonts w:ascii="Times New Roman" w:cs="Times New Roman" w:eastAsia="Times New Roman" w:hAnsi="Times New Roman"/>
+                <w:rFonts w:ascii="Calibri" w:cs="Calibri" w:eastAsia="Calibri" w:hAnsi="Calibri"/>
                 <w:b w:val="0"/>
                 <w:i w:val="0"/>
                 <w:smallCaps w:val="0"/>
                 <w:strike w:val="0"/>
                 <w:color w:val="000000"/>
-                <w:sz w:val="24"/>
-                <w:szCs w:val="24"/>
+                <w:sz w:val="22"/>
+                <w:szCs w:val="22"/>
                 <w:u w:val="none"/>
                 <w:shd w:fill="auto" w:val="clear"/>
                 <w:vertAlign w:val="baseline"/>
@@ -367,7 +367,7 @@
           <w:pPr>
             <w:widowControl w:val="0"/>
             <w:tabs>
-              <w:tab w:val="right" w:leader="none" w:pos="12000"/>
+              <w:tab w:val="right" w:leader="dot" w:pos="12000"/>
             </w:tabs>
             <w:spacing w:after="0" w:before="60" w:line="240" w:lineRule="auto"/>
             <w:rPr>
@@ -387,14 +387,14 @@
           <w:hyperlink w:anchor="_heading=h.4d34og8">
             <w:r>
               <w:rPr>
-                <w:rFonts w:ascii="Times New Roman" w:cs="Times New Roman" w:eastAsia="Times New Roman" w:hAnsi="Times New Roman"/>
+                <w:rFonts w:ascii="Calibri" w:cs="Calibri" w:eastAsia="Calibri" w:hAnsi="Calibri"/>
                 <w:b w:val="1"/>
                 <w:i w:val="0"/>
                 <w:smallCaps w:val="0"/>
                 <w:strike w:val="0"/>
                 <w:color w:val="000000"/>
-                <w:sz w:val="24"/>
-                <w:szCs w:val="24"/>
+                <w:sz w:val="22"/>
+                <w:szCs w:val="22"/>
                 <w:u w:val="none"/>
                 <w:shd w:fill="auto" w:val="clear"/>
                 <w:vertAlign w:val="baseline"/>
@@ -415,7 +415,7 @@
           <w:pPr>
             <w:widowControl w:val="0"/>
             <w:tabs>
-              <w:tab w:val="right" w:leader="none" w:pos="12000"/>
+              <w:tab w:val="right" w:leader="dot" w:pos="12000"/>
             </w:tabs>
             <w:spacing w:after="0" w:before="60" w:line="240" w:lineRule="auto"/>
             <w:ind w:left="360" w:firstLine="0"/>
@@ -436,14 +436,14 @@
           <w:hyperlink w:anchor="_heading=h.2s8eyo1">
             <w:r>
               <w:rPr>
-                <w:rFonts w:ascii="Times New Roman" w:cs="Times New Roman" w:eastAsia="Times New Roman" w:hAnsi="Times New Roman"/>
+                <w:rFonts w:ascii="Calibri" w:cs="Calibri" w:eastAsia="Calibri" w:hAnsi="Calibri"/>
                 <w:b w:val="0"/>
                 <w:i w:val="0"/>
                 <w:smallCaps w:val="0"/>
                 <w:strike w:val="0"/>
                 <w:color w:val="000000"/>
-                <w:sz w:val="24"/>
-                <w:szCs w:val="24"/>
+                <w:sz w:val="22"/>
+                <w:szCs w:val="22"/>
                 <w:u w:val="none"/>
                 <w:shd w:fill="auto" w:val="clear"/>
                 <w:vertAlign w:val="baseline"/>
@@ -464,7 +464,7 @@
           <w:pPr>
             <w:widowControl w:val="0"/>
             <w:tabs>
-              <w:tab w:val="right" w:leader="none" w:pos="12000"/>
+              <w:tab w:val="right" w:leader="dot" w:pos="12000"/>
             </w:tabs>
             <w:spacing w:after="0" w:before="60" w:line="240" w:lineRule="auto"/>
             <w:ind w:left="360" w:firstLine="0"/>
@@ -485,14 +485,14 @@
           <w:hyperlink w:anchor="_heading=h.26in1rg">
             <w:r>
               <w:rPr>
-                <w:rFonts w:ascii="Times New Roman" w:cs="Times New Roman" w:eastAsia="Times New Roman" w:hAnsi="Times New Roman"/>
+                <w:rFonts w:ascii="Calibri" w:cs="Calibri" w:eastAsia="Calibri" w:hAnsi="Calibri"/>
                 <w:b w:val="0"/>
                 <w:i w:val="0"/>
                 <w:smallCaps w:val="0"/>
                 <w:strike w:val="0"/>
                 <w:color w:val="000000"/>
-                <w:sz w:val="24"/>
-                <w:szCs w:val="24"/>
+                <w:sz w:val="22"/>
+                <w:szCs w:val="22"/>
                 <w:u w:val="none"/>
                 <w:shd w:fill="auto" w:val="clear"/>
                 <w:vertAlign w:val="baseline"/>
@@ -513,7 +513,7 @@
           <w:pPr>
             <w:widowControl w:val="0"/>
             <w:tabs>
-              <w:tab w:val="right" w:leader="none" w:pos="12000"/>
+              <w:tab w:val="right" w:leader="dot" w:pos="12000"/>
             </w:tabs>
             <w:spacing w:after="0" w:before="60" w:line="240" w:lineRule="auto"/>
             <w:ind w:left="360" w:firstLine="0"/>
@@ -534,7 +534,7 @@
           <w:hyperlink w:anchor="_heading=h.qnt1f3yxwm4u">
             <w:r>
               <w:rPr>
-                <w:rFonts w:ascii="Arial" w:cs="Arial" w:eastAsia="Arial" w:hAnsi="Arial"/>
+                <w:rFonts w:ascii="Calibri" w:cs="Calibri" w:eastAsia="Calibri" w:hAnsi="Calibri"/>
                 <w:b w:val="0"/>
                 <w:i w:val="0"/>
                 <w:smallCaps w:val="0"/>
@@ -562,7 +562,7 @@
           <w:pPr>
             <w:widowControl w:val="0"/>
             <w:tabs>
-              <w:tab w:val="right" w:leader="none" w:pos="12000"/>
+              <w:tab w:val="right" w:leader="dot" w:pos="12000"/>
             </w:tabs>
             <w:spacing w:after="0" w:before="60" w:line="240" w:lineRule="auto"/>
             <w:ind w:left="360" w:firstLine="0"/>
@@ -583,7 +583,7 @@
           <w:hyperlink w:anchor="_heading=h.2bn6wsx">
             <w:r>
               <w:rPr>
-                <w:rFonts w:ascii="Arial" w:cs="Arial" w:eastAsia="Arial" w:hAnsi="Arial"/>
+                <w:rFonts w:ascii="Calibri" w:cs="Calibri" w:eastAsia="Calibri" w:hAnsi="Calibri"/>
                 <w:b w:val="0"/>
                 <w:i w:val="0"/>
                 <w:smallCaps w:val="0"/>
@@ -611,7 +611,7 @@
           <w:pPr>
             <w:widowControl w:val="0"/>
             <w:tabs>
-              <w:tab w:val="right" w:leader="none" w:pos="12000"/>
+              <w:tab w:val="right" w:leader="dot" w:pos="12000"/>
             </w:tabs>
             <w:spacing w:after="0" w:before="60" w:line="240" w:lineRule="auto"/>
             <w:ind w:left="360" w:firstLine="0"/>
@@ -632,7 +632,7 @@
           <w:hyperlink w:anchor="_heading=h.tyaqzy1rgi9n">
             <w:r>
               <w:rPr>
-                <w:rFonts w:ascii="Arial" w:cs="Arial" w:eastAsia="Arial" w:hAnsi="Arial"/>
+                <w:rFonts w:ascii="Calibri" w:cs="Calibri" w:eastAsia="Calibri" w:hAnsi="Calibri"/>
                 <w:b w:val="0"/>
                 <w:i w:val="0"/>
                 <w:smallCaps w:val="0"/>
@@ -660,7 +660,7 @@
           <w:pPr>
             <w:widowControl w:val="0"/>
             <w:tabs>
-              <w:tab w:val="right" w:leader="none" w:pos="12000"/>
+              <w:tab w:val="right" w:leader="dot" w:pos="12000"/>
             </w:tabs>
             <w:spacing w:after="0" w:before="60" w:line="240" w:lineRule="auto"/>
             <w:ind w:left="360" w:firstLine="0"/>
@@ -681,7 +681,7 @@
           <w:hyperlink w:anchor="_heading=h.4i7ojhp">
             <w:r>
               <w:rPr>
-                <w:rFonts w:ascii="Arial" w:cs="Arial" w:eastAsia="Arial" w:hAnsi="Arial"/>
+                <w:rFonts w:ascii="Calibri" w:cs="Calibri" w:eastAsia="Calibri" w:hAnsi="Calibri"/>
                 <w:b w:val="0"/>
                 <w:i w:val="0"/>
                 <w:smallCaps w:val="0"/>
@@ -902,12 +902,12 @@
           <wp:inline distB="0" distT="0" distL="114300" distR="114300">
             <wp:extent cx="5619750" cy="2809875"/>
             <wp:effectExtent b="0" l="0" r="0" t="0"/>
-            <wp:docPr id="1234682032" name="image10.png"/>
+            <wp:docPr id="1234682038" name="image25.png"/>
             <a:graphic>
               <a:graphicData uri="http://schemas.openxmlformats.org/drawingml/2006/picture">
                 <pic:pic>
                   <pic:nvPicPr>
-                    <pic:cNvPr id="0" name="image10.png"/>
+                    <pic:cNvPr id="0" name="image25.png"/>
                     <pic:cNvPicPr preferRelativeResize="0"/>
                   </pic:nvPicPr>
                   <pic:blipFill>
@@ -1026,12 +1026,12 @@
           <wp:inline distB="0" distT="0" distL="114300" distR="114300">
             <wp:extent cx="2962275" cy="4572000"/>
             <wp:effectExtent b="0" l="0" r="0" t="0"/>
-            <wp:docPr id="1234682034" name="image15.png"/>
+            <wp:docPr id="1234682039" name="image22.png"/>
             <a:graphic>
               <a:graphicData uri="http://schemas.openxmlformats.org/drawingml/2006/picture">
                 <pic:pic>
                   <pic:nvPicPr>
-                    <pic:cNvPr id="0" name="image15.png"/>
+                    <pic:cNvPr id="0" name="image22.png"/>
                     <pic:cNvPicPr preferRelativeResize="0"/>
                   </pic:nvPicPr>
                   <pic:blipFill>
@@ -1136,12 +1136,12 @@
           <wp:inline distB="114300" distT="114300" distL="114300" distR="114300">
             <wp:extent cx="5943600" cy="4356100"/>
             <wp:effectExtent b="0" l="0" r="0" t="0"/>
-            <wp:docPr id="1234682011" name="image22.png"/>
+            <wp:docPr id="1234682023" name="image19.png"/>
             <a:graphic>
               <a:graphicData uri="http://schemas.openxmlformats.org/drawingml/2006/picture">
                 <pic:pic>
                   <pic:nvPicPr>
-                    <pic:cNvPr id="0" name="image22.png"/>
+                    <pic:cNvPr id="0" name="image19.png"/>
                     <pic:cNvPicPr preferRelativeResize="0"/>
                   </pic:nvPicPr>
                   <pic:blipFill>
@@ -1286,12 +1286,12 @@
           <wp:inline distB="114300" distT="114300" distL="114300" distR="114300">
             <wp:extent cx="3352420" cy="3296413"/>
             <wp:effectExtent b="0" l="0" r="0" t="0"/>
-            <wp:docPr id="1234682020" name="image13.png"/>
+            <wp:docPr id="1234682029" name="image20.png"/>
             <a:graphic>
               <a:graphicData uri="http://schemas.openxmlformats.org/drawingml/2006/picture">
                 <pic:pic>
                   <pic:nvPicPr>
-                    <pic:cNvPr id="0" name="image13.png"/>
+                    <pic:cNvPr id="0" name="image20.png"/>
                     <pic:cNvPicPr preferRelativeResize="0"/>
                   </pic:nvPicPr>
                   <pic:blipFill>
@@ -1354,12 +1354,12 @@
           <wp:inline distB="114300" distT="114300" distL="114300" distR="114300">
             <wp:extent cx="3533775" cy="3429000"/>
             <wp:effectExtent b="0" l="0" r="0" t="0"/>
-            <wp:docPr id="1234682024" name="image2.png"/>
+            <wp:docPr id="1234682013" name="image5.png"/>
             <a:graphic>
               <a:graphicData uri="http://schemas.openxmlformats.org/drawingml/2006/picture">
                 <pic:pic>
                   <pic:nvPicPr>
-                    <pic:cNvPr id="0" name="image2.png"/>
+                    <pic:cNvPr id="0" name="image5.png"/>
                     <pic:cNvPicPr preferRelativeResize="0"/>
                   </pic:nvPicPr>
                   <pic:blipFill>
@@ -1458,12 +1458,12 @@
           <wp:inline distB="114300" distT="114300" distL="114300" distR="114300">
             <wp:extent cx="5943600" cy="2362200"/>
             <wp:effectExtent b="0" l="0" r="0" t="0"/>
-            <wp:docPr id="1234682040" name="image26.png"/>
+            <wp:docPr id="1234682041" name="image33.png"/>
             <a:graphic>
               <a:graphicData uri="http://schemas.openxmlformats.org/drawingml/2006/picture">
                 <pic:pic>
                   <pic:nvPicPr>
-                    <pic:cNvPr id="0" name="image26.png"/>
+                    <pic:cNvPr id="0" name="image33.png"/>
                     <pic:cNvPicPr preferRelativeResize="0"/>
                   </pic:nvPicPr>
                   <pic:blipFill>
@@ -1551,12 +1551,12 @@
           <wp:inline distB="114300" distT="114300" distL="114300" distR="114300">
             <wp:extent cx="5943600" cy="2362200"/>
             <wp:effectExtent b="0" l="0" r="0" t="0"/>
-            <wp:docPr id="1234682033" name="image16.png"/>
+            <wp:docPr id="1234682016" name="image4.png"/>
             <a:graphic>
               <a:graphicData uri="http://schemas.openxmlformats.org/drawingml/2006/picture">
                 <pic:pic>
                   <pic:nvPicPr>
-                    <pic:cNvPr id="0" name="image16.png"/>
+                    <pic:cNvPr id="0" name="image4.png"/>
                     <pic:cNvPicPr preferRelativeResize="0"/>
                   </pic:nvPicPr>
                   <pic:blipFill>
@@ -1700,12 +1700,12 @@
           <wp:inline distB="114300" distT="114300" distL="114300" distR="114300">
             <wp:extent cx="5943600" cy="4356100"/>
             <wp:effectExtent b="0" l="0" r="0" t="0"/>
-            <wp:docPr id="1234682019" name="image1.png"/>
+            <wp:docPr id="1234682028" name="image10.png"/>
             <a:graphic>
               <a:graphicData uri="http://schemas.openxmlformats.org/drawingml/2006/picture">
                 <pic:pic>
                   <pic:nvPicPr>
-                    <pic:cNvPr id="0" name="image1.png"/>
+                    <pic:cNvPr id="0" name="image10.png"/>
                     <pic:cNvPicPr preferRelativeResize="0"/>
                   </pic:nvPicPr>
                   <pic:blipFill>
@@ -1794,12 +1794,12 @@
           <wp:inline distB="114300" distT="114300" distL="114300" distR="114300">
             <wp:extent cx="5943600" cy="2870200"/>
             <wp:effectExtent b="0" l="0" r="0" t="0"/>
-            <wp:docPr id="1234682031" name="image9.png"/>
+            <wp:docPr id="1234682037" name="image21.png"/>
             <a:graphic>
               <a:graphicData uri="http://schemas.openxmlformats.org/drawingml/2006/picture">
                 <pic:pic>
                   <pic:nvPicPr>
-                    <pic:cNvPr id="0" name="image9.png"/>
+                    <pic:cNvPr id="0" name="image21.png"/>
                     <pic:cNvPicPr preferRelativeResize="0"/>
                   </pic:nvPicPr>
                   <pic:blipFill>
@@ -1958,12 +1958,12 @@
           <wp:inline distB="114300" distT="114300" distL="114300" distR="114300">
             <wp:extent cx="5943600" cy="3060700"/>
             <wp:effectExtent b="0" l="0" r="0" t="0"/>
-            <wp:docPr id="1234682029" name="image12.png"/>
+            <wp:docPr id="1234682015" name="image6.png"/>
             <a:graphic>
               <a:graphicData uri="http://schemas.openxmlformats.org/drawingml/2006/picture">
                 <pic:pic>
                   <pic:nvPicPr>
-                    <pic:cNvPr id="0" name="image12.png"/>
+                    <pic:cNvPr id="0" name="image6.png"/>
                     <pic:cNvPicPr preferRelativeResize="0"/>
                   </pic:nvPicPr>
                   <pic:blipFill>
@@ -2106,12 +2106,12 @@
           <wp:inline distB="114300" distT="114300" distL="114300" distR="114300">
             <wp:extent cx="5943600" cy="2984500"/>
             <wp:effectExtent b="0" l="0" r="0" t="0"/>
-            <wp:docPr id="1234682043" name="image27.png"/>
+            <wp:docPr id="1234682021" name="image9.png"/>
             <a:graphic>
               <a:graphicData uri="http://schemas.openxmlformats.org/drawingml/2006/picture">
                 <pic:pic>
                   <pic:nvPicPr>
-                    <pic:cNvPr id="0" name="image27.png"/>
+                    <pic:cNvPr id="0" name="image9.png"/>
                     <pic:cNvPicPr preferRelativeResize="0"/>
                   </pic:nvPicPr>
                   <pic:blipFill>
@@ -2266,12 +2266,12 @@
           <wp:inline distB="114300" distT="114300" distL="114300" distR="114300">
             <wp:extent cx="4519613" cy="2810272"/>
             <wp:effectExtent b="0" l="0" r="0" t="0"/>
-            <wp:docPr id="1234682022" name="image7.png"/>
+            <wp:docPr id="1234682031" name="image28.png"/>
             <a:graphic>
               <a:graphicData uri="http://schemas.openxmlformats.org/drawingml/2006/picture">
                 <pic:pic>
                   <pic:nvPicPr>
-                    <pic:cNvPr id="0" name="image7.png"/>
+                    <pic:cNvPr id="0" name="image28.png"/>
                     <pic:cNvPicPr preferRelativeResize="0"/>
                   </pic:nvPicPr>
                   <pic:blipFill>
@@ -2352,12 +2352,12 @@
           <wp:inline distB="114300" distT="114300" distL="114300" distR="114300">
             <wp:extent cx="4805363" cy="2844351"/>
             <wp:effectExtent b="0" l="0" r="0" t="0"/>
-            <wp:docPr id="1234682025" name="image21.png"/>
+            <wp:docPr id="1234682033" name="image32.png"/>
             <a:graphic>
               <a:graphicData uri="http://schemas.openxmlformats.org/drawingml/2006/picture">
                 <pic:pic>
                   <pic:nvPicPr>
-                    <pic:cNvPr id="0" name="image21.png"/>
+                    <pic:cNvPr id="0" name="image32.png"/>
                     <pic:cNvPicPr preferRelativeResize="0"/>
                   </pic:nvPicPr>
                   <pic:blipFill>
@@ -2426,12 +2426,12 @@
           <wp:inline distB="114300" distT="114300" distL="114300" distR="114300">
             <wp:extent cx="3319463" cy="3423467"/>
             <wp:effectExtent b="0" l="0" r="0" t="0"/>
-            <wp:docPr id="1234682030" name="image24.png"/>
+            <wp:docPr id="1234682036" name="image31.png"/>
             <a:graphic>
               <a:graphicData uri="http://schemas.openxmlformats.org/drawingml/2006/picture">
                 <pic:pic>
                   <pic:nvPicPr>
-                    <pic:cNvPr id="0" name="image24.png"/>
+                    <pic:cNvPr id="0" name="image31.png"/>
                     <pic:cNvPicPr preferRelativeResize="0"/>
                   </pic:nvPicPr>
                   <pic:blipFill>
@@ -2500,12 +2500,12 @@
           <wp:inline distB="114300" distT="114300" distL="114300" distR="114300">
             <wp:extent cx="3271838" cy="3373290"/>
             <wp:effectExtent b="0" l="0" r="0" t="0"/>
-            <wp:docPr id="1234682014" name="image4.png"/>
+            <wp:docPr id="1234682025" name="image12.png"/>
             <a:graphic>
               <a:graphicData uri="http://schemas.openxmlformats.org/drawingml/2006/picture">
                 <pic:pic>
                   <pic:nvPicPr>
-                    <pic:cNvPr id="0" name="image4.png"/>
+                    <pic:cNvPr id="0" name="image12.png"/>
                     <pic:cNvPicPr preferRelativeResize="0"/>
                   </pic:nvPicPr>
                   <pic:blipFill>
@@ -2573,12 +2573,12 @@
           <wp:inline distB="114300" distT="114300" distL="114300" distR="114300">
             <wp:extent cx="3857625" cy="4286250"/>
             <wp:effectExtent b="0" l="0" r="0" t="0"/>
-            <wp:docPr id="1234682015" name="image3.png"/>
+            <wp:docPr id="1234682011" name="image2.png"/>
             <a:graphic>
               <a:graphicData uri="http://schemas.openxmlformats.org/drawingml/2006/picture">
                 <pic:pic>
                   <pic:nvPicPr>
-                    <pic:cNvPr id="0" name="image3.png"/>
+                    <pic:cNvPr id="0" name="image2.png"/>
                     <pic:cNvPicPr preferRelativeResize="0"/>
                   </pic:nvPicPr>
                   <pic:blipFill>
@@ -2671,12 +2671,12 @@
           <wp:inline distB="114300" distT="114300" distL="114300" distR="114300">
             <wp:extent cx="4406924" cy="3005138"/>
             <wp:effectExtent b="0" l="0" r="0" t="0"/>
-            <wp:docPr id="1234682038" name="image30.png"/>
+            <wp:docPr id="1234682019" name="image14.png"/>
             <a:graphic>
               <a:graphicData uri="http://schemas.openxmlformats.org/drawingml/2006/picture">
                 <pic:pic>
                   <pic:nvPicPr>
-                    <pic:cNvPr id="0" name="image30.png"/>
+                    <pic:cNvPr id="0" name="image14.png"/>
                     <pic:cNvPicPr preferRelativeResize="0"/>
                   </pic:nvPicPr>
                   <pic:blipFill>
@@ -3084,12 +3084,12 @@
           <wp:inline distB="114300" distT="114300" distL="114300" distR="114300">
             <wp:extent cx="2718610" cy="4348163"/>
             <wp:effectExtent b="0" l="0" r="0" t="0"/>
-            <wp:docPr id="1234682027" name="image20.png"/>
+            <wp:docPr id="1234682034" name="image23.png"/>
             <a:graphic>
               <a:graphicData uri="http://schemas.openxmlformats.org/drawingml/2006/picture">
                 <pic:pic>
                   <pic:nvPicPr>
-                    <pic:cNvPr id="0" name="image20.png"/>
+                    <pic:cNvPr id="0" name="image23.png"/>
                     <pic:cNvPicPr preferRelativeResize="0"/>
                   </pic:nvPicPr>
                   <pic:blipFill>
@@ -3228,12 +3228,12 @@
           <wp:inline distB="114300" distT="114300" distL="114300" distR="114300">
             <wp:extent cx="3405188" cy="3620576"/>
             <wp:effectExtent b="0" l="0" r="0" t="0"/>
-            <wp:docPr id="1234682017" name="image6.png"/>
+            <wp:docPr id="1234682026" name="image17.png"/>
             <a:graphic>
               <a:graphicData uri="http://schemas.openxmlformats.org/drawingml/2006/picture">
                 <pic:pic>
                   <pic:nvPicPr>
-                    <pic:cNvPr id="0" name="image6.png"/>
+                    <pic:cNvPr id="0" name="image17.png"/>
                     <pic:cNvPicPr preferRelativeResize="0"/>
                   </pic:nvPicPr>
                   <pic:blipFill>
@@ -3405,12 +3405,12 @@
           <wp:inline distB="114300" distT="114300" distL="114300" distR="114300">
             <wp:extent cx="4695073" cy="2288105"/>
             <wp:effectExtent b="0" l="0" r="0" t="0"/>
-            <wp:docPr id="1234682028" name="image18.png"/>
+            <wp:docPr id="1234682035" name="image29.png"/>
             <a:graphic>
               <a:graphicData uri="http://schemas.openxmlformats.org/drawingml/2006/picture">
                 <pic:pic>
                   <pic:nvPicPr>
-                    <pic:cNvPr id="0" name="image18.png"/>
+                    <pic:cNvPr id="0" name="image29.png"/>
                     <pic:cNvPicPr preferRelativeResize="0"/>
                   </pic:nvPicPr>
                   <pic:blipFill>
@@ -3508,12 +3508,12 @@
           <wp:inline distB="114300" distT="114300" distL="114300" distR="114300">
             <wp:extent cx="5943600" cy="4673600"/>
             <wp:effectExtent b="0" l="0" r="0" t="0"/>
-            <wp:docPr id="1234682016" name="image11.png"/>
+            <wp:docPr id="1234682012" name="image7.png"/>
             <a:graphic>
               <a:graphicData uri="http://schemas.openxmlformats.org/drawingml/2006/picture">
                 <pic:pic>
                   <pic:nvPicPr>
-                    <pic:cNvPr id="0" name="image11.png"/>
+                    <pic:cNvPr id="0" name="image7.png"/>
                     <pic:cNvPicPr preferRelativeResize="0"/>
                   </pic:nvPicPr>
                   <pic:blipFill>
@@ -3874,12 +3874,12 @@
           <wp:inline distB="114300" distT="114300" distL="114300" distR="114300">
             <wp:extent cx="4633913" cy="3690792"/>
             <wp:effectExtent b="0" l="0" r="0" t="0"/>
-            <wp:docPr id="1234682023" name="image19.png"/>
+            <wp:docPr id="1234682032" name="image27.png"/>
             <a:graphic>
               <a:graphicData uri="http://schemas.openxmlformats.org/drawingml/2006/picture">
                 <pic:pic>
                   <pic:nvPicPr>
-                    <pic:cNvPr id="0" name="image19.png"/>
+                    <pic:cNvPr id="0" name="image27.png"/>
                     <pic:cNvPicPr preferRelativeResize="0"/>
                   </pic:nvPicPr>
                   <pic:blipFill>
@@ -4058,12 +4058,12 @@
           <wp:inline distB="114300" distT="114300" distL="114300" distR="114300">
             <wp:extent cx="4910138" cy="2447200"/>
             <wp:effectExtent b="0" l="0" r="0" t="0"/>
-            <wp:docPr id="1234682035" name="image34.png"/>
+            <wp:docPr id="1234682017" name="image18.png"/>
             <a:graphic>
               <a:graphicData uri="http://schemas.openxmlformats.org/drawingml/2006/picture">
                 <pic:pic>
                   <pic:nvPicPr>
-                    <pic:cNvPr id="0" name="image34.png"/>
+                    <pic:cNvPr id="0" name="image18.png"/>
                     <pic:cNvPicPr preferRelativeResize="0"/>
                   </pic:nvPicPr>
                   <pic:blipFill>
@@ -4214,12 +4214,12 @@
           <wp:inline distB="114300" distT="114300" distL="114300" distR="114300">
             <wp:extent cx="3700463" cy="2697226"/>
             <wp:effectExtent b="0" l="0" r="0" t="0"/>
-            <wp:docPr id="1234682039" name="image29.png"/>
+            <wp:docPr id="1234682020" name="image11.png"/>
             <a:graphic>
               <a:graphicData uri="http://schemas.openxmlformats.org/drawingml/2006/picture">
                 <pic:pic>
                   <pic:nvPicPr>
-                    <pic:cNvPr id="0" name="image29.png"/>
+                    <pic:cNvPr id="0" name="image11.png"/>
                     <pic:cNvPicPr preferRelativeResize="0"/>
                   </pic:nvPicPr>
                   <pic:blipFill>
@@ -4335,12 +4335,12 @@
           <wp:inline distB="114300" distT="114300" distL="114300" distR="114300">
             <wp:extent cx="3852863" cy="3920782"/>
             <wp:effectExtent b="0" l="0" r="0" t="0"/>
-            <wp:docPr id="1234682021" name="image17.png"/>
+            <wp:docPr id="1234682030" name="image16.png"/>
             <a:graphic>
               <a:graphicData uri="http://schemas.openxmlformats.org/drawingml/2006/picture">
                 <pic:pic>
                   <pic:nvPicPr>
-                    <pic:cNvPr id="0" name="image17.png"/>
+                    <pic:cNvPr id="0" name="image16.png"/>
                     <pic:cNvPicPr preferRelativeResize="0"/>
                   </pic:nvPicPr>
                   <pic:blipFill>
@@ -4433,12 +4433,12 @@
           <wp:inline distB="114300" distT="114300" distL="114300" distR="114300">
             <wp:extent cx="5943600" cy="2857500"/>
             <wp:effectExtent b="0" l="0" r="0" t="0"/>
-            <wp:docPr id="1234682010" name="image14.png"/>
+            <wp:docPr id="1234682009" name="image1.png"/>
             <a:graphic>
               <a:graphicData uri="http://schemas.openxmlformats.org/drawingml/2006/picture">
                 <pic:pic>
                   <pic:nvPicPr>
-                    <pic:cNvPr id="0" name="image14.png"/>
+                    <pic:cNvPr id="0" name="image1.png"/>
                     <pic:cNvPicPr preferRelativeResize="0"/>
                   </pic:nvPicPr>
                   <pic:blipFill>
@@ -4587,12 +4587,12 @@
           <wp:inline distB="114300" distT="114300" distL="114300" distR="114300">
             <wp:extent cx="5167542" cy="2376738"/>
             <wp:effectExtent b="0" l="0" r="0" t="0"/>
-            <wp:docPr id="1234682041" name="image32.png"/>
+            <wp:docPr id="1234682042" name="image26.png"/>
             <a:graphic>
               <a:graphicData uri="http://schemas.openxmlformats.org/drawingml/2006/picture">
                 <pic:pic>
                   <pic:nvPicPr>
-                    <pic:cNvPr id="0" name="image32.png"/>
+                    <pic:cNvPr id="0" name="image26.png"/>
                     <pic:cNvPicPr preferRelativeResize="0"/>
                   </pic:nvPicPr>
                   <pic:blipFill>
@@ -4794,12 +4794,12 @@
           <wp:inline distB="114300" distT="114300" distL="114300" distR="114300">
             <wp:extent cx="3275028" cy="3748088"/>
             <wp:effectExtent b="0" l="0" r="0" t="0"/>
-            <wp:docPr id="1234682013" name="image5.png"/>
+            <wp:docPr id="1234682024" name="image8.png"/>
             <a:graphic>
               <a:graphicData uri="http://schemas.openxmlformats.org/drawingml/2006/picture">
                 <pic:pic>
                   <pic:nvPicPr>
-                    <pic:cNvPr id="0" name="image5.png"/>
+                    <pic:cNvPr id="0" name="image8.png"/>
                     <pic:cNvPicPr preferRelativeResize="0"/>
                   </pic:nvPicPr>
                   <pic:blipFill>
@@ -4918,12 +4918,12 @@
           <wp:inline distB="114300" distT="114300" distL="114300" distR="114300">
             <wp:extent cx="4503553" cy="3471863"/>
             <wp:effectExtent b="0" l="0" r="0" t="0"/>
-            <wp:docPr id="1234682026" name="image25.png"/>
+            <wp:docPr id="1234682014" name="image15.png"/>
             <a:graphic>
               <a:graphicData uri="http://schemas.openxmlformats.org/drawingml/2006/picture">
                 <pic:pic>
                   <pic:nvPicPr>
-                    <pic:cNvPr id="0" name="image25.png"/>
+                    <pic:cNvPr id="0" name="image15.png"/>
                     <pic:cNvPicPr preferRelativeResize="0"/>
                   </pic:nvPicPr>
                   <pic:blipFill>
@@ -5088,12 +5088,12 @@
           <wp:inline distB="114300" distT="114300" distL="114300" distR="114300">
             <wp:extent cx="4433888" cy="4071502"/>
             <wp:effectExtent b="0" l="0" r="0" t="0"/>
-            <wp:docPr id="1234682009" name="image31.png"/>
+            <wp:docPr id="1234682022" name="image24.png"/>
             <a:graphic>
               <a:graphicData uri="http://schemas.openxmlformats.org/drawingml/2006/picture">
                 <pic:pic>
                   <pic:nvPicPr>
-                    <pic:cNvPr id="0" name="image31.png"/>
+                    <pic:cNvPr id="0" name="image24.png"/>
                     <pic:cNvPicPr preferRelativeResize="0"/>
                   </pic:nvPicPr>
                   <pic:blipFill>
@@ -5240,12 +5240,12 @@
           <wp:inline distB="114300" distT="114300" distL="114300" distR="114300">
             <wp:extent cx="4910138" cy="2045891"/>
             <wp:effectExtent b="0" l="0" r="0" t="0"/>
-            <wp:docPr id="1234682037" name="image33.png"/>
+            <wp:docPr id="1234682018" name="image13.png"/>
             <a:graphic>
               <a:graphicData uri="http://schemas.openxmlformats.org/drawingml/2006/picture">
                 <pic:pic>
                   <pic:nvPicPr>
-                    <pic:cNvPr id="0" name="image33.png"/>
+                    <pic:cNvPr id="0" name="image13.png"/>
                     <pic:cNvPicPr preferRelativeResize="0"/>
                   </pic:nvPicPr>
                   <pic:blipFill>
@@ -5316,7 +5316,7 @@
           <wp:inline distB="114300" distT="114300" distL="114300" distR="114300">
             <wp:extent cx="5395913" cy="2602836"/>
             <wp:effectExtent b="0" l="0" r="0" t="0"/>
-            <wp:docPr id="1234682018" name="image35.png"/>
+            <wp:docPr id="1234682027" name="image35.png"/>
             <a:graphic>
               <a:graphicData uri="http://schemas.openxmlformats.org/drawingml/2006/picture">
                 <pic:pic>
@@ -5497,6 +5497,11 @@
         </w:rPr>
         <w:t xml:space="preserve">under development</w:t>
       </w:r>
+      <w:r>
+        <w:rPr>
+          <w:rtl w:val="0"/>
+        </w:rPr>
+      </w:r>
     </w:p>
     <w:p>
       <w:pPr>
@@ -5519,23 +5524,7 @@
           <w:szCs w:val="24"/>
           <w:rtl w:val="0"/>
         </w:rPr>
-        <w:t xml:space="preserve">Chapters - This lets the user choose between chapters and different examination forms. This is </w:t>
-      </w:r>
-      <w:r>
-        <w:rPr>
-          <w:rFonts w:ascii="Times New Roman" w:cs="Times New Roman" w:eastAsia="Times New Roman" w:hAnsi="Times New Roman"/>
-          <w:b w:val="1"/>
-          <w:i w:val="1"/>
-          <w:sz w:val="24"/>
-          <w:szCs w:val="24"/>
-          <w:rtl w:val="0"/>
-        </w:rPr>
-        <w:t xml:space="preserve">under Development</w:t>
-      </w:r>
-      <w:r>
-        <w:rPr>
-          <w:rtl w:val="0"/>
-        </w:rPr>
+        <w:t xml:space="preserve">Create Schedule Manager, this form allows administrators to create a schedule manager, who can login.</w:t>
       </w:r>
     </w:p>
     <w:p>
@@ -5559,6 +5548,46 @@
           <w:szCs w:val="24"/>
           <w:rtl w:val="0"/>
         </w:rPr>
+        <w:t xml:space="preserve">Chapters - This lets the user choose between chapters and different examination forms. This is </w:t>
+      </w:r>
+      <w:r>
+        <w:rPr>
+          <w:rFonts w:ascii="Times New Roman" w:cs="Times New Roman" w:eastAsia="Times New Roman" w:hAnsi="Times New Roman"/>
+          <w:b w:val="1"/>
+          <w:i w:val="1"/>
+          <w:sz w:val="24"/>
+          <w:szCs w:val="24"/>
+          <w:rtl w:val="0"/>
+        </w:rPr>
+        <w:t xml:space="preserve">under Development</w:t>
+      </w:r>
+      <w:r>
+        <w:rPr>
+          <w:rtl w:val="0"/>
+        </w:rPr>
+      </w:r>
+    </w:p>
+    <w:p>
+      <w:pPr>
+        <w:numPr>
+          <w:ilvl w:val="2"/>
+          <w:numId w:val="8"/>
+        </w:numPr>
+        <w:spacing w:after="0" w:afterAutospacing="0"/>
+        <w:ind w:left="2160" w:hanging="360"/>
+        <w:rPr>
+          <w:rFonts w:ascii="Times New Roman" w:cs="Times New Roman" w:eastAsia="Times New Roman" w:hAnsi="Times New Roman"/>
+          <w:sz w:val="24"/>
+          <w:szCs w:val="24"/>
+        </w:rPr>
+      </w:pPr>
+      <w:r>
+        <w:rPr>
+          <w:rFonts w:ascii="Times New Roman" w:cs="Times New Roman" w:eastAsia="Times New Roman" w:hAnsi="Times New Roman"/>
+          <w:sz w:val="24"/>
+          <w:szCs w:val="24"/>
+          <w:rtl w:val="0"/>
+        </w:rPr>
         <w:t xml:space="preserve">Exams - Allows the user to pick a class and get redirected to the exam</w:t>
       </w:r>
     </w:p>
@@ -5851,14 +5880,14 @@
         </w:rPr>
         <w:drawing>
           <wp:inline distB="114300" distT="114300" distL="114300" distR="114300">
-            <wp:extent cx="2833688" cy="2564159"/>
+            <wp:extent cx="3362325" cy="3528634"/>
             <wp:effectExtent b="0" l="0" r="0" t="0"/>
-            <wp:docPr id="1234682012" name="image8.png"/>
+            <wp:docPr id="1234682010" name="image3.png"/>
             <a:graphic>
               <a:graphicData uri="http://schemas.openxmlformats.org/drawingml/2006/picture">
                 <pic:pic>
                   <pic:nvPicPr>
-                    <pic:cNvPr id="0" name="image8.png"/>
+                    <pic:cNvPr id="0" name="image3.png"/>
                     <pic:cNvPicPr preferRelativeResize="0"/>
                   </pic:nvPicPr>
                   <pic:blipFill>
@@ -5871,7 +5900,7 @@
                   <pic:spPr>
                     <a:xfrm>
                       <a:off x="0" y="0"/>
-                      <a:ext cx="2833688" cy="2564159"/>
+                      <a:ext cx="3362325" cy="3528634"/>
                     </a:xfrm>
                     <a:prstGeom prst="rect"/>
                     <a:ln/>
@@ -6476,12 +6505,12 @@
           <wp:inline distB="114300" distT="114300" distL="114300" distR="114300">
             <wp:extent cx="3171825" cy="3240928"/>
             <wp:effectExtent b="0" l="0" r="0" t="0"/>
-            <wp:docPr id="1234682042" name="image28.png"/>
+            <wp:docPr id="1234682043" name="image34.png"/>
             <a:graphic>
               <a:graphicData uri="http://schemas.openxmlformats.org/drawingml/2006/picture">
                 <pic:pic>
                   <pic:nvPicPr>
-                    <pic:cNvPr id="0" name="image28.png"/>
+                    <pic:cNvPr id="0" name="image34.png"/>
                     <pic:cNvPicPr preferRelativeResize="0"/>
                   </pic:nvPicPr>
                   <pic:blipFill>
@@ -6650,12 +6679,12 @@
           <wp:inline distB="114300" distT="114300" distL="114300" distR="114300">
             <wp:extent cx="1934978" cy="2833688"/>
             <wp:effectExtent b="0" l="0" r="0" t="0"/>
-            <wp:docPr id="1234682036" name="image23.png"/>
+            <wp:docPr id="1234682040" name="image30.png"/>
             <a:graphic>
               <a:graphicData uri="http://schemas.openxmlformats.org/drawingml/2006/picture">
                 <pic:pic>
                   <pic:nvPicPr>
-                    <pic:cNvPr id="0" name="image23.png"/>
+                    <pic:cNvPr id="0" name="image30.png"/>
                     <pic:cNvPicPr preferRelativeResize="0"/>
                   </pic:nvPicPr>
                   <pic:blipFill>

</xml_diff>